<commit_message>
Minor updates made for the initial production release
Signed-off-by: luz6 <zhengwu.lu@nih.gov>
</commit_message>
<xml_diff>
--- a/doc/training/HPC_DME_General_Training.docx
+++ b/doc/training/HPC_DME_General_Training.docx
@@ -190,31 +190,31 @@
         <w:rPr>
           <w:rFonts w:ascii="Arial" w:hAnsi="Arial"/>
         </w:rPr>
-        <w:t>1</w:t>
+        <w:t>/</w:t>
       </w:r>
       <w:r>
         <w:rPr>
           <w:rFonts w:ascii="Arial" w:hAnsi="Arial"/>
         </w:rPr>
+        <w:t>17</w:t>
+      </w:r>
+      <w:r>
+        <w:rPr>
+          <w:rFonts w:ascii="Arial" w:hAnsi="Arial"/>
+        </w:rPr>
         <w:t>/</w:t>
       </w:r>
       <w:r>
         <w:rPr>
           <w:rFonts w:ascii="Arial" w:hAnsi="Arial"/>
         </w:rPr>
-        <w:t>2</w:t>
+        <w:t>201</w:t>
       </w:r>
       <w:r>
         <w:rPr>
           <w:rFonts w:ascii="Arial" w:hAnsi="Arial"/>
         </w:rPr>
-        <w:t>/</w:t>
-      </w:r>
-      <w:r>
-        <w:rPr>
-          <w:rFonts w:ascii="Arial" w:hAnsi="Arial"/>
-        </w:rPr>
-        <w:t>2016</w:t>
+        <w:t>7</w:t>
       </w:r>
     </w:p>
     <w:p>
@@ -242,6 +242,8 @@
           <w:docGrid w:linePitch="360"/>
         </w:sectPr>
       </w:pPr>
+      <w:bookmarkStart w:id="2" w:name="_GoBack"/>
+      <w:bookmarkEnd w:id="2"/>
     </w:p>
     <w:p>
       <w:pPr>
@@ -274,8 +276,8 @@
       <w:tblGrid>
         <w:gridCol w:w="1094"/>
         <w:gridCol w:w="1710"/>
-        <w:gridCol w:w="1151"/>
-        <w:gridCol w:w="1337"/>
+        <w:gridCol w:w="1331"/>
+        <w:gridCol w:w="1157"/>
         <w:gridCol w:w="1202"/>
         <w:gridCol w:w="2808"/>
       </w:tblGrid>
@@ -370,7 +372,7 @@
         </w:tc>
         <w:tc>
           <w:tcPr>
-            <w:tcW w:w="1151" w:type="dxa"/>
+            <w:tcW w:w="1331" w:type="dxa"/>
             <w:shd w:val="clear" w:color="auto" w:fill="D9D9D9"/>
           </w:tcPr>
           <w:p>
@@ -418,7 +420,7 @@
         </w:tc>
         <w:tc>
           <w:tcPr>
-            <w:tcW w:w="1337" w:type="dxa"/>
+            <w:tcW w:w="1157" w:type="dxa"/>
             <w:shd w:val="clear" w:color="auto" w:fill="D9D9D9"/>
           </w:tcPr>
           <w:p>
@@ -599,7 +601,7 @@
         </w:tc>
         <w:tc>
           <w:tcPr>
-            <w:tcW w:w="1151" w:type="dxa"/>
+            <w:tcW w:w="1331" w:type="dxa"/>
           </w:tcPr>
           <w:p>
             <w:pPr>
@@ -621,7 +623,7 @@
         </w:tc>
         <w:tc>
           <w:tcPr>
-            <w:tcW w:w="1337" w:type="dxa"/>
+            <w:tcW w:w="1157" w:type="dxa"/>
           </w:tcPr>
           <w:p>
             <w:pPr>
@@ -720,7 +722,7 @@
         </w:tc>
         <w:tc>
           <w:tcPr>
-            <w:tcW w:w="1151" w:type="dxa"/>
+            <w:tcW w:w="1331" w:type="dxa"/>
           </w:tcPr>
           <w:p>
             <w:pPr>
@@ -742,7 +744,7 @@
         </w:tc>
         <w:tc>
           <w:tcPr>
-            <w:tcW w:w="1337" w:type="dxa"/>
+            <w:tcW w:w="1157" w:type="dxa"/>
           </w:tcPr>
           <w:p>
             <w:pPr>
@@ -809,6 +811,20 @@
                 <w:szCs w:val="24"/>
               </w:rPr>
             </w:pPr>
+            <w:r>
+              <w:rPr>
+                <w:sz w:val="24"/>
+                <w:szCs w:val="24"/>
+              </w:rPr>
+              <w:t>1.</w:t>
+            </w:r>
+            <w:r>
+              <w:rPr>
+                <w:sz w:val="24"/>
+                <w:szCs w:val="24"/>
+              </w:rPr>
+              <w:t>1</w:t>
+            </w:r>
           </w:p>
         </w:tc>
         <w:tc>
@@ -823,11 +839,18 @@
                 <w:szCs w:val="24"/>
               </w:rPr>
             </w:pPr>
+            <w:r>
+              <w:rPr>
+                <w:sz w:val="24"/>
+                <w:szCs w:val="24"/>
+              </w:rPr>
+              <w:t>Prasad Konka</w:t>
+            </w:r>
           </w:p>
         </w:tc>
         <w:tc>
           <w:tcPr>
-            <w:tcW w:w="1151" w:type="dxa"/>
+            <w:tcW w:w="1331" w:type="dxa"/>
           </w:tcPr>
           <w:p>
             <w:pPr>
@@ -838,11 +861,260 @@
                 <w:szCs w:val="24"/>
               </w:rPr>
             </w:pPr>
+            <w:r>
+              <w:rPr>
+                <w:sz w:val="24"/>
+                <w:szCs w:val="24"/>
+              </w:rPr>
+              <w:t>12/14/2016</w:t>
+            </w:r>
           </w:p>
         </w:tc>
         <w:tc>
           <w:tcPr>
-            <w:tcW w:w="1337" w:type="dxa"/>
+            <w:tcW w:w="1157" w:type="dxa"/>
+          </w:tcPr>
+          <w:p>
+            <w:pPr>
+              <w:pStyle w:val="Tabletext"/>
+              <w:jc w:val="center"/>
+              <w:rPr>
+                <w:sz w:val="24"/>
+                <w:szCs w:val="24"/>
+              </w:rPr>
+            </w:pPr>
+          </w:p>
+        </w:tc>
+        <w:tc>
+          <w:tcPr>
+            <w:tcW w:w="1202" w:type="dxa"/>
+          </w:tcPr>
+          <w:p>
+            <w:pPr>
+              <w:pStyle w:val="Tabletext"/>
+              <w:jc w:val="center"/>
+              <w:rPr>
+                <w:sz w:val="24"/>
+                <w:szCs w:val="24"/>
+              </w:rPr>
+            </w:pPr>
+          </w:p>
+        </w:tc>
+        <w:tc>
+          <w:tcPr>
+            <w:tcW w:w="2808" w:type="dxa"/>
+          </w:tcPr>
+          <w:p>
+            <w:pPr>
+              <w:pStyle w:val="Tabletext"/>
+              <w:rPr>
+                <w:sz w:val="24"/>
+                <w:szCs w:val="24"/>
+              </w:rPr>
+            </w:pPr>
+            <w:r>
+              <w:rPr>
+                <w:sz w:val="24"/>
+                <w:szCs w:val="24"/>
+              </w:rPr>
+              <w:t>Compound search</w:t>
+            </w:r>
+          </w:p>
+        </w:tc>
+      </w:tr>
+      <w:tr>
+        <w:trPr>
+          <w:trHeight w:val="260"/>
+        </w:trPr>
+        <w:tc>
+          <w:tcPr>
+            <w:tcW w:w="1094" w:type="dxa"/>
+          </w:tcPr>
+          <w:p>
+            <w:pPr>
+              <w:pStyle w:val="Tabletext"/>
+              <w:jc w:val="right"/>
+              <w:rPr>
+                <w:sz w:val="24"/>
+                <w:szCs w:val="24"/>
+              </w:rPr>
+            </w:pPr>
+            <w:r>
+              <w:rPr>
+                <w:sz w:val="24"/>
+                <w:szCs w:val="24"/>
+              </w:rPr>
+              <w:t>1.1</w:t>
+            </w:r>
+          </w:p>
+        </w:tc>
+        <w:tc>
+          <w:tcPr>
+            <w:tcW w:w="1710" w:type="dxa"/>
+          </w:tcPr>
+          <w:p>
+            <w:pPr>
+              <w:pStyle w:val="Tabletext"/>
+              <w:rPr>
+                <w:sz w:val="24"/>
+                <w:szCs w:val="24"/>
+              </w:rPr>
+            </w:pPr>
+            <w:r>
+              <w:rPr>
+                <w:sz w:val="24"/>
+                <w:szCs w:val="24"/>
+              </w:rPr>
+              <w:t>Zhengwu Lu</w:t>
+            </w:r>
+          </w:p>
+        </w:tc>
+        <w:tc>
+          <w:tcPr>
+            <w:tcW w:w="1331" w:type="dxa"/>
+          </w:tcPr>
+          <w:p>
+            <w:pPr>
+              <w:pStyle w:val="Tabletext"/>
+              <w:jc w:val="center"/>
+              <w:rPr>
+                <w:sz w:val="24"/>
+                <w:szCs w:val="24"/>
+              </w:rPr>
+            </w:pPr>
+            <w:r>
+              <w:rPr>
+                <w:sz w:val="24"/>
+                <w:szCs w:val="24"/>
+              </w:rPr>
+              <w:t>1/1</w:t>
+            </w:r>
+            <w:r>
+              <w:rPr>
+                <w:sz w:val="24"/>
+                <w:szCs w:val="24"/>
+              </w:rPr>
+              <w:t>7</w:t>
+            </w:r>
+            <w:r>
+              <w:rPr>
+                <w:sz w:val="24"/>
+                <w:szCs w:val="24"/>
+              </w:rPr>
+              <w:t>/201</w:t>
+            </w:r>
+            <w:r>
+              <w:rPr>
+                <w:sz w:val="24"/>
+                <w:szCs w:val="24"/>
+              </w:rPr>
+              <w:t>7</w:t>
+            </w:r>
+          </w:p>
+        </w:tc>
+        <w:tc>
+          <w:tcPr>
+            <w:tcW w:w="1157" w:type="dxa"/>
+          </w:tcPr>
+          <w:p>
+            <w:pPr>
+              <w:pStyle w:val="Tabletext"/>
+              <w:jc w:val="center"/>
+              <w:rPr>
+                <w:sz w:val="24"/>
+                <w:szCs w:val="24"/>
+              </w:rPr>
+            </w:pPr>
+          </w:p>
+        </w:tc>
+        <w:tc>
+          <w:tcPr>
+            <w:tcW w:w="1202" w:type="dxa"/>
+          </w:tcPr>
+          <w:p>
+            <w:pPr>
+              <w:pStyle w:val="Tabletext"/>
+              <w:jc w:val="center"/>
+              <w:rPr>
+                <w:sz w:val="24"/>
+                <w:szCs w:val="24"/>
+              </w:rPr>
+            </w:pPr>
+          </w:p>
+        </w:tc>
+        <w:tc>
+          <w:tcPr>
+            <w:tcW w:w="2808" w:type="dxa"/>
+          </w:tcPr>
+          <w:p>
+            <w:pPr>
+              <w:pStyle w:val="Tabletext"/>
+              <w:rPr>
+                <w:sz w:val="24"/>
+                <w:szCs w:val="24"/>
+              </w:rPr>
+            </w:pPr>
+            <w:r>
+              <w:rPr>
+                <w:sz w:val="24"/>
+                <w:szCs w:val="24"/>
+              </w:rPr>
+              <w:t>Minor corrections</w:t>
+            </w:r>
+          </w:p>
+        </w:tc>
+      </w:tr>
+      <w:tr>
+        <w:trPr>
+          <w:trHeight w:val="260"/>
+        </w:trPr>
+        <w:tc>
+          <w:tcPr>
+            <w:tcW w:w="1094" w:type="dxa"/>
+          </w:tcPr>
+          <w:p>
+            <w:pPr>
+              <w:pStyle w:val="Tabletext"/>
+              <w:jc w:val="right"/>
+              <w:rPr>
+                <w:sz w:val="24"/>
+                <w:szCs w:val="24"/>
+              </w:rPr>
+            </w:pPr>
+          </w:p>
+        </w:tc>
+        <w:tc>
+          <w:tcPr>
+            <w:tcW w:w="1710" w:type="dxa"/>
+          </w:tcPr>
+          <w:p>
+            <w:pPr>
+              <w:pStyle w:val="Tabletext"/>
+              <w:rPr>
+                <w:sz w:val="24"/>
+                <w:szCs w:val="24"/>
+              </w:rPr>
+            </w:pPr>
+          </w:p>
+        </w:tc>
+        <w:tc>
+          <w:tcPr>
+            <w:tcW w:w="1331" w:type="dxa"/>
+          </w:tcPr>
+          <w:p>
+            <w:pPr>
+              <w:pStyle w:val="Tabletext"/>
+              <w:jc w:val="center"/>
+              <w:rPr>
+                <w:sz w:val="24"/>
+                <w:szCs w:val="24"/>
+              </w:rPr>
+            </w:pPr>
+          </w:p>
+        </w:tc>
+        <w:tc>
+          <w:tcPr>
+            <w:tcW w:w="1157" w:type="dxa"/>
           </w:tcPr>
           <w:p>
             <w:pPr>
@@ -920,7 +1192,7 @@
         </w:tc>
         <w:tc>
           <w:tcPr>
-            <w:tcW w:w="1151" w:type="dxa"/>
+            <w:tcW w:w="1331" w:type="dxa"/>
           </w:tcPr>
           <w:p>
             <w:pPr>
@@ -935,7 +1207,7 @@
         </w:tc>
         <w:tc>
           <w:tcPr>
-            <w:tcW w:w="1337" w:type="dxa"/>
+            <w:tcW w:w="1157" w:type="dxa"/>
           </w:tcPr>
           <w:p>
             <w:pPr>
@@ -978,192 +1250,6 @@
           </w:p>
         </w:tc>
       </w:tr>
-      <w:tr>
-        <w:trPr>
-          <w:trHeight w:val="260"/>
-        </w:trPr>
-        <w:tc>
-          <w:tcPr>
-            <w:tcW w:w="1094" w:type="dxa"/>
-          </w:tcPr>
-          <w:p>
-            <w:pPr>
-              <w:pStyle w:val="Tabletext"/>
-              <w:jc w:val="right"/>
-              <w:rPr>
-                <w:sz w:val="24"/>
-                <w:szCs w:val="24"/>
-              </w:rPr>
-            </w:pPr>
-          </w:p>
-        </w:tc>
-        <w:tc>
-          <w:tcPr>
-            <w:tcW w:w="1710" w:type="dxa"/>
-          </w:tcPr>
-          <w:p>
-            <w:pPr>
-              <w:pStyle w:val="Tabletext"/>
-              <w:rPr>
-                <w:sz w:val="24"/>
-                <w:szCs w:val="24"/>
-              </w:rPr>
-            </w:pPr>
-          </w:p>
-        </w:tc>
-        <w:tc>
-          <w:tcPr>
-            <w:tcW w:w="1151" w:type="dxa"/>
-          </w:tcPr>
-          <w:p>
-            <w:pPr>
-              <w:pStyle w:val="Tabletext"/>
-              <w:jc w:val="center"/>
-              <w:rPr>
-                <w:sz w:val="24"/>
-                <w:szCs w:val="24"/>
-              </w:rPr>
-            </w:pPr>
-          </w:p>
-        </w:tc>
-        <w:tc>
-          <w:tcPr>
-            <w:tcW w:w="1337" w:type="dxa"/>
-          </w:tcPr>
-          <w:p>
-            <w:pPr>
-              <w:pStyle w:val="Tabletext"/>
-              <w:jc w:val="center"/>
-              <w:rPr>
-                <w:sz w:val="24"/>
-                <w:szCs w:val="24"/>
-              </w:rPr>
-            </w:pPr>
-          </w:p>
-        </w:tc>
-        <w:tc>
-          <w:tcPr>
-            <w:tcW w:w="1202" w:type="dxa"/>
-          </w:tcPr>
-          <w:p>
-            <w:pPr>
-              <w:pStyle w:val="Tabletext"/>
-              <w:jc w:val="center"/>
-              <w:rPr>
-                <w:sz w:val="24"/>
-                <w:szCs w:val="24"/>
-              </w:rPr>
-            </w:pPr>
-          </w:p>
-        </w:tc>
-        <w:tc>
-          <w:tcPr>
-            <w:tcW w:w="2808" w:type="dxa"/>
-          </w:tcPr>
-          <w:p>
-            <w:pPr>
-              <w:pStyle w:val="Tabletext"/>
-              <w:rPr>
-                <w:sz w:val="24"/>
-                <w:szCs w:val="24"/>
-              </w:rPr>
-            </w:pPr>
-          </w:p>
-        </w:tc>
-      </w:tr>
-      <w:tr>
-        <w:trPr>
-          <w:trHeight w:val="260"/>
-        </w:trPr>
-        <w:tc>
-          <w:tcPr>
-            <w:tcW w:w="1094" w:type="dxa"/>
-          </w:tcPr>
-          <w:p>
-            <w:pPr>
-              <w:pStyle w:val="Tabletext"/>
-              <w:jc w:val="right"/>
-              <w:rPr>
-                <w:sz w:val="24"/>
-                <w:szCs w:val="24"/>
-              </w:rPr>
-            </w:pPr>
-          </w:p>
-        </w:tc>
-        <w:tc>
-          <w:tcPr>
-            <w:tcW w:w="1710" w:type="dxa"/>
-          </w:tcPr>
-          <w:p>
-            <w:pPr>
-              <w:pStyle w:val="Tabletext"/>
-              <w:rPr>
-                <w:sz w:val="24"/>
-                <w:szCs w:val="24"/>
-              </w:rPr>
-            </w:pPr>
-          </w:p>
-        </w:tc>
-        <w:tc>
-          <w:tcPr>
-            <w:tcW w:w="1151" w:type="dxa"/>
-          </w:tcPr>
-          <w:p>
-            <w:pPr>
-              <w:pStyle w:val="Tabletext"/>
-              <w:jc w:val="center"/>
-              <w:rPr>
-                <w:sz w:val="24"/>
-                <w:szCs w:val="24"/>
-              </w:rPr>
-            </w:pPr>
-          </w:p>
-        </w:tc>
-        <w:tc>
-          <w:tcPr>
-            <w:tcW w:w="1337" w:type="dxa"/>
-          </w:tcPr>
-          <w:p>
-            <w:pPr>
-              <w:pStyle w:val="Tabletext"/>
-              <w:jc w:val="center"/>
-              <w:rPr>
-                <w:sz w:val="24"/>
-                <w:szCs w:val="24"/>
-              </w:rPr>
-            </w:pPr>
-          </w:p>
-        </w:tc>
-        <w:tc>
-          <w:tcPr>
-            <w:tcW w:w="1202" w:type="dxa"/>
-          </w:tcPr>
-          <w:p>
-            <w:pPr>
-              <w:pStyle w:val="Tabletext"/>
-              <w:jc w:val="center"/>
-              <w:rPr>
-                <w:sz w:val="24"/>
-                <w:szCs w:val="24"/>
-              </w:rPr>
-            </w:pPr>
-          </w:p>
-        </w:tc>
-        <w:tc>
-          <w:tcPr>
-            <w:tcW w:w="2808" w:type="dxa"/>
-          </w:tcPr>
-          <w:p>
-            <w:pPr>
-              <w:pStyle w:val="Tabletext"/>
-              <w:rPr>
-                <w:sz w:val="24"/>
-                <w:szCs w:val="24"/>
-              </w:rPr>
-            </w:pPr>
-          </w:p>
-        </w:tc>
-      </w:tr>
     </w:tbl>
     <w:p>
       <w:pPr>
@@ -1177,8 +1263,8 @@
         <w:t>TABLE OF CONTENTS</w:t>
       </w:r>
     </w:p>
-    <w:bookmarkStart w:id="2" w:name="_Toc196544076"/>
-    <w:bookmarkStart w:id="3" w:name="_Toc106079533"/>
+    <w:bookmarkStart w:id="3" w:name="_Toc196544076"/>
+    <w:bookmarkStart w:id="4" w:name="_Toc106079533"/>
     <w:bookmarkEnd w:id="0"/>
     <w:bookmarkEnd w:id="1"/>
     <w:p>
@@ -1211,7 +1297,7 @@
         </w:rPr>
         <w:fldChar w:fldCharType="separate"/>
       </w:r>
-      <w:hyperlink w:anchor="_Toc465860963" w:history="1">
+      <w:hyperlink w:anchor="_Toc469479484" w:history="1">
         <w:r>
           <w:rPr>
             <w:rStyle w:val="Hyperlink"/>
@@ -1251,7 +1337,7 @@
           <w:rPr>
             <w:webHidden/>
           </w:rPr>
-          <w:instrText xml:space="preserve"> PAGEREF _Toc465860963 \h </w:instrText>
+          <w:instrText xml:space="preserve"> PAGEREF _Toc469479484 \h </w:instrText>
         </w:r>
         <w:r>
           <w:rPr>
@@ -1287,7 +1373,7 @@
           <w:szCs w:val="22"/>
         </w:rPr>
       </w:pPr>
-      <w:hyperlink w:anchor="_Toc465860964" w:history="1">
+      <w:hyperlink w:anchor="_Toc469479485" w:history="1">
         <w:r>
           <w:rPr>
             <w:rStyle w:val="Hyperlink"/>
@@ -1324,7 +1410,7 @@
           <w:rPr>
             <w:webHidden/>
           </w:rPr>
-          <w:instrText xml:space="preserve"> PAGEREF _Toc465860964 \h </w:instrText>
+          <w:instrText xml:space="preserve"> PAGEREF _Toc469479485 \h </w:instrText>
         </w:r>
         <w:r>
           <w:rPr>
@@ -1360,7 +1446,7 @@
           <w:szCs w:val="22"/>
         </w:rPr>
       </w:pPr>
-      <w:hyperlink w:anchor="_Toc465860965" w:history="1">
+      <w:hyperlink w:anchor="_Toc469479486" w:history="1">
         <w:r>
           <w:rPr>
             <w:rStyle w:val="Hyperlink"/>
@@ -1397,7 +1483,7 @@
           <w:rPr>
             <w:webHidden/>
           </w:rPr>
-          <w:instrText xml:space="preserve"> PAGEREF _Toc465860965 \h </w:instrText>
+          <w:instrText xml:space="preserve"> PAGEREF _Toc469479486 \h </w:instrText>
         </w:r>
         <w:r>
           <w:rPr>
@@ -1433,7 +1519,7 @@
           <w:szCs w:val="22"/>
         </w:rPr>
       </w:pPr>
-      <w:hyperlink w:anchor="_Toc465860966" w:history="1">
+      <w:hyperlink w:anchor="_Toc469479487" w:history="1">
         <w:r>
           <w:rPr>
             <w:rStyle w:val="Hyperlink"/>
@@ -1470,7 +1556,7 @@
           <w:rPr>
             <w:webHidden/>
           </w:rPr>
-          <w:instrText xml:space="preserve"> PAGEREF _Toc465860966 \h </w:instrText>
+          <w:instrText xml:space="preserve"> PAGEREF _Toc469479487 \h </w:instrText>
         </w:r>
         <w:r>
           <w:rPr>
@@ -1509,7 +1595,7 @@
           <w:szCs w:val="22"/>
         </w:rPr>
       </w:pPr>
-      <w:hyperlink w:anchor="_Toc465860967" w:history="1">
+      <w:hyperlink w:anchor="_Toc469479488" w:history="1">
         <w:r>
           <w:rPr>
             <w:rStyle w:val="Hyperlink"/>
@@ -1549,7 +1635,7 @@
           <w:rPr>
             <w:webHidden/>
           </w:rPr>
-          <w:instrText xml:space="preserve"> PAGEREF _Toc465860967 \h </w:instrText>
+          <w:instrText xml:space="preserve"> PAGEREF _Toc469479488 \h </w:instrText>
         </w:r>
         <w:r>
           <w:rPr>
@@ -1585,7 +1671,7 @@
           <w:szCs w:val="22"/>
         </w:rPr>
       </w:pPr>
-      <w:hyperlink w:anchor="_Toc465860968" w:history="1">
+      <w:hyperlink w:anchor="_Toc469479489" w:history="1">
         <w:r>
           <w:rPr>
             <w:rStyle w:val="Hyperlink"/>
@@ -1622,7 +1708,7 @@
           <w:rPr>
             <w:webHidden/>
           </w:rPr>
-          <w:instrText xml:space="preserve"> PAGEREF _Toc465860968 \h </w:instrText>
+          <w:instrText xml:space="preserve"> PAGEREF _Toc469479489 \h </w:instrText>
         </w:r>
         <w:r>
           <w:rPr>
@@ -1658,7 +1744,7 @@
           <w:szCs w:val="22"/>
         </w:rPr>
       </w:pPr>
-      <w:hyperlink w:anchor="_Toc465860969" w:history="1">
+      <w:hyperlink w:anchor="_Toc469479490" w:history="1">
         <w:r>
           <w:rPr>
             <w:rStyle w:val="Hyperlink"/>
@@ -1695,7 +1781,7 @@
           <w:rPr>
             <w:webHidden/>
           </w:rPr>
-          <w:instrText xml:space="preserve"> PAGEREF _Toc465860969 \h </w:instrText>
+          <w:instrText xml:space="preserve"> PAGEREF _Toc469479490 \h </w:instrText>
         </w:r>
         <w:r>
           <w:rPr>
@@ -1731,7 +1817,7 @@
           <w:szCs w:val="22"/>
         </w:rPr>
       </w:pPr>
-      <w:hyperlink w:anchor="_Toc465860970" w:history="1">
+      <w:hyperlink w:anchor="_Toc469479491" w:history="1">
         <w:r>
           <w:rPr>
             <w:rStyle w:val="Hyperlink"/>
@@ -1768,7 +1854,7 @@
           <w:rPr>
             <w:webHidden/>
           </w:rPr>
-          <w:instrText xml:space="preserve"> PAGEREF _Toc465860970 \h </w:instrText>
+          <w:instrText xml:space="preserve"> PAGEREF _Toc469479491 \h </w:instrText>
         </w:r>
         <w:r>
           <w:rPr>
@@ -1807,7 +1893,7 @@
           <w:szCs w:val="22"/>
         </w:rPr>
       </w:pPr>
-      <w:hyperlink w:anchor="_Toc465860971" w:history="1">
+      <w:hyperlink w:anchor="_Toc469479492" w:history="1">
         <w:r>
           <w:rPr>
             <w:rStyle w:val="Hyperlink"/>
@@ -1829,7 +1915,7 @@
           <w:rPr>
             <w:rStyle w:val="Hyperlink"/>
           </w:rPr>
-          <w:t>POLICies</w:t>
+          <w:t>Policies</w:t>
         </w:r>
         <w:r>
           <w:rPr>
@@ -1847,7 +1933,7 @@
           <w:rPr>
             <w:webHidden/>
           </w:rPr>
-          <w:instrText xml:space="preserve"> PAGEREF _Toc465860971 \h </w:instrText>
+          <w:instrText xml:space="preserve"> PAGEREF _Toc469479492 \h </w:instrText>
         </w:r>
         <w:r>
           <w:rPr>
@@ -1883,7 +1969,7 @@
           <w:szCs w:val="22"/>
         </w:rPr>
       </w:pPr>
-      <w:hyperlink w:anchor="_Toc465860972" w:history="1">
+      <w:hyperlink w:anchor="_Toc469479493" w:history="1">
         <w:r>
           <w:rPr>
             <w:rStyle w:val="Hyperlink"/>
@@ -1920,7 +2006,7 @@
           <w:rPr>
             <w:webHidden/>
           </w:rPr>
-          <w:instrText xml:space="preserve"> PAGEREF _Toc465860972 \h </w:instrText>
+          <w:instrText xml:space="preserve"> PAGEREF _Toc469479493 \h </w:instrText>
         </w:r>
         <w:r>
           <w:rPr>
@@ -1956,7 +2042,7 @@
           <w:szCs w:val="22"/>
         </w:rPr>
       </w:pPr>
-      <w:hyperlink w:anchor="_Toc465860973" w:history="1">
+      <w:hyperlink w:anchor="_Toc469479494" w:history="1">
         <w:r>
           <w:rPr>
             <w:rStyle w:val="Hyperlink"/>
@@ -1993,7 +2079,7 @@
           <w:rPr>
             <w:webHidden/>
           </w:rPr>
-          <w:instrText xml:space="preserve"> PAGEREF _Toc465860973 \h </w:instrText>
+          <w:instrText xml:space="preserve"> PAGEREF _Toc469479494 \h </w:instrText>
         </w:r>
         <w:r>
           <w:rPr>
@@ -2029,7 +2115,7 @@
           <w:szCs w:val="22"/>
         </w:rPr>
       </w:pPr>
-      <w:hyperlink w:anchor="_Toc465860974" w:history="1">
+      <w:hyperlink w:anchor="_Toc469479495" w:history="1">
         <w:r>
           <w:rPr>
             <w:rStyle w:val="Hyperlink"/>
@@ -2066,7 +2152,7 @@
           <w:rPr>
             <w:webHidden/>
           </w:rPr>
-          <w:instrText xml:space="preserve"> PAGEREF _Toc465860974 \h </w:instrText>
+          <w:instrText xml:space="preserve"> PAGEREF _Toc469479495 \h </w:instrText>
         </w:r>
         <w:r>
           <w:rPr>
@@ -2105,7 +2191,7 @@
           <w:szCs w:val="22"/>
         </w:rPr>
       </w:pPr>
-      <w:hyperlink w:anchor="_Toc465860975" w:history="1">
+      <w:hyperlink w:anchor="_Toc469479496" w:history="1">
         <w:r>
           <w:rPr>
             <w:rStyle w:val="Hyperlink"/>
@@ -2145,7 +2231,7 @@
           <w:rPr>
             <w:webHidden/>
           </w:rPr>
-          <w:instrText xml:space="preserve"> PAGEREF _Toc465860975 \h </w:instrText>
+          <w:instrText xml:space="preserve"> PAGEREF _Toc469479496 \h </w:instrText>
         </w:r>
         <w:r>
           <w:rPr>
@@ -2181,7 +2267,7 @@
           <w:szCs w:val="22"/>
         </w:rPr>
       </w:pPr>
-      <w:hyperlink w:anchor="_Toc465860976" w:history="1">
+      <w:hyperlink w:anchor="_Toc469479497" w:history="1">
         <w:r>
           <w:rPr>
             <w:rStyle w:val="Hyperlink"/>
@@ -2208,8 +2294,6 @@
           </w:rPr>
           <w:tab/>
         </w:r>
-        <w:bookmarkStart w:id="4" w:name="_GoBack"/>
-        <w:bookmarkEnd w:id="4"/>
         <w:r>
           <w:rPr>
             <w:webHidden/>
@@ -2220,7 +2304,7 @@
           <w:rPr>
             <w:webHidden/>
           </w:rPr>
-          <w:instrText xml:space="preserve"> PAGEREF _Toc465860976 \h </w:instrText>
+          <w:instrText xml:space="preserve"> PAGEREF _Toc469479497 \h </w:instrText>
         </w:r>
         <w:r>
           <w:rPr>
@@ -2256,7 +2340,7 @@
           <w:szCs w:val="22"/>
         </w:rPr>
       </w:pPr>
-      <w:hyperlink w:anchor="_Toc465860977" w:history="1">
+      <w:hyperlink w:anchor="_Toc469479498" w:history="1">
         <w:r>
           <w:rPr>
             <w:rStyle w:val="Hyperlink"/>
@@ -2293,7 +2377,7 @@
           <w:rPr>
             <w:webHidden/>
           </w:rPr>
-          <w:instrText xml:space="preserve"> PAGEREF _Toc465860977 \h </w:instrText>
+          <w:instrText xml:space="preserve"> PAGEREF _Toc469479498 \h </w:instrText>
         </w:r>
         <w:r>
           <w:rPr>
@@ -2310,7 +2394,7 @@
           <w:rPr>
             <w:webHidden/>
           </w:rPr>
-          <w:t>8</w:t>
+          <w:t>7</w:t>
         </w:r>
         <w:r>
           <w:rPr>
@@ -2329,7 +2413,7 @@
           <w:szCs w:val="22"/>
         </w:rPr>
       </w:pPr>
-      <w:hyperlink w:anchor="_Toc465860978" w:history="1">
+      <w:hyperlink w:anchor="_Toc469479499" w:history="1">
         <w:r>
           <w:rPr>
             <w:rStyle w:val="Hyperlink"/>
@@ -2366,7 +2450,7 @@
           <w:rPr>
             <w:webHidden/>
           </w:rPr>
-          <w:instrText xml:space="preserve"> PAGEREF _Toc465860978 \h </w:instrText>
+          <w:instrText xml:space="preserve"> PAGEREF _Toc469479499 \h </w:instrText>
         </w:r>
         <w:r>
           <w:rPr>
@@ -2405,7 +2489,7 @@
           <w:szCs w:val="22"/>
         </w:rPr>
       </w:pPr>
-      <w:hyperlink w:anchor="_Toc465860979" w:history="1">
+      <w:hyperlink w:anchor="_Toc469479500" w:history="1">
         <w:r>
           <w:rPr>
             <w:rStyle w:val="Hyperlink"/>
@@ -2428,7 +2512,7 @@
           <w:rPr>
             <w:webHidden/>
           </w:rPr>
-          <w:instrText xml:space="preserve"> PAGEREF _Toc465860979 \h </w:instrText>
+          <w:instrText xml:space="preserve"> PAGEREF _Toc469479500 \h </w:instrText>
         </w:r>
         <w:r>
           <w:rPr>
@@ -2467,7 +2551,7 @@
           <w:szCs w:val="22"/>
         </w:rPr>
       </w:pPr>
-      <w:hyperlink w:anchor="_Toc465860980" w:history="1">
+      <w:hyperlink w:anchor="_Toc469479501" w:history="1">
         <w:r>
           <w:rPr>
             <w:rStyle w:val="Hyperlink"/>
@@ -2490,7 +2574,7 @@
           <w:rPr>
             <w:webHidden/>
           </w:rPr>
-          <w:instrText xml:space="preserve"> PAGEREF _Toc465860980 \h </w:instrText>
+          <w:instrText xml:space="preserve"> PAGEREF _Toc469479501 \h </w:instrText>
         </w:r>
         <w:r>
           <w:rPr>
@@ -2552,12 +2636,12 @@
         </w:rPr>
         <w:br w:type="page"/>
       </w:r>
-      <w:bookmarkStart w:id="5" w:name="_Toc465860963"/>
+      <w:bookmarkStart w:id="5" w:name="_Toc469479484"/>
       <w:r>
         <w:lastRenderedPageBreak/>
         <w:t>Introduction</w:t>
       </w:r>
-      <w:bookmarkEnd w:id="2"/>
+      <w:bookmarkEnd w:id="3"/>
       <w:bookmarkEnd w:id="5"/>
     </w:p>
     <w:p>
@@ -2569,7 +2653,7 @@
       <w:bookmarkStart w:id="7" w:name="_Toc456600918"/>
       <w:bookmarkStart w:id="8" w:name="_Toc494193640"/>
       <w:bookmarkStart w:id="9" w:name="_Toc196544077"/>
-      <w:bookmarkStart w:id="10" w:name="_Toc465860964"/>
+      <w:bookmarkStart w:id="10" w:name="_Toc469479485"/>
       <w:r>
         <w:t>P</w:t>
       </w:r>
@@ -2637,7 +2721,19 @@
         <w:rPr>
           <w:bCs/>
         </w:rPr>
-        <w:t>utility tool to accomplish their goals in dealing with scientific data management functions or daily tasks, such as performing a batch upload, metadata attribute update, or search function based on known metadata.</w:t>
+        <w:t>utility tool to accomplish their goals in dealing with scientific data management functions or daily tasks, such as performing a batch upload, metadata attribute update, search function based on known metadata</w:t>
+      </w:r>
+      <w:r>
+        <w:rPr>
+          <w:bCs/>
+        </w:rPr>
+        <w:t>, or downloading a known data file or files from the archive store</w:t>
+      </w:r>
+      <w:r>
+        <w:rPr>
+          <w:bCs/>
+        </w:rPr>
+        <w:t>.</w:t>
       </w:r>
     </w:p>
     <w:p>
@@ -2654,7 +2750,7 @@
         <w:pStyle w:val="Heading2"/>
         <w:keepNext w:val="0"/>
       </w:pPr>
-      <w:bookmarkStart w:id="11" w:name="_Toc465860965"/>
+      <w:bookmarkStart w:id="11" w:name="_Toc469479486"/>
       <w:r>
         <w:t>users &amp; assumptions</w:t>
       </w:r>
@@ -2775,7 +2871,7 @@
       </w:pPr>
       <w:bookmarkStart w:id="12" w:name="_Toc442784546"/>
       <w:bookmarkStart w:id="13" w:name="_Toc459287256"/>
-      <w:bookmarkStart w:id="14" w:name="_Toc465860966"/>
+      <w:bookmarkStart w:id="14" w:name="_Toc469479487"/>
       <w:r>
         <w:t>Estimated Storage Need &amp; Resource allocation</w:t>
       </w:r>
@@ -2858,14 +2954,20 @@
         <w:t>iz</w:t>
       </w:r>
       <w:r>
-        <w:t>ed through the Frederick ITOG team. Data storage need will be assessed, estimated and monitored as a new user or group of users want to join for this pilot use. This will be helpful and used to guide the subsequent tier provisioning (Training, Production) to maintain system scalability.</w:t>
+        <w:t>ed through the Frederick ITOG team. Data storage need will be assessed, estimated and monitored as a new user or group of users want to join for this pilot use. This will be helpful and used to guide the subsequent tier provisioning (Training, Production) to maintain</w:t>
+      </w:r>
+      <w:r>
+        <w:t xml:space="preserve"> or sustain </w:t>
+      </w:r>
+      <w:r>
+        <w:t>system scalability.</w:t>
       </w:r>
     </w:p>
     <w:p>
       <w:pPr>
         <w:pStyle w:val="Heading1"/>
       </w:pPr>
-      <w:bookmarkStart w:id="15" w:name="_Toc465860967"/>
+      <w:bookmarkStart w:id="15" w:name="_Toc469479488"/>
       <w:r>
         <w:t>Security</w:t>
       </w:r>
@@ -2876,7 +2978,7 @@
         <w:pStyle w:val="Heading2"/>
         <w:keepNext w:val="0"/>
       </w:pPr>
-      <w:bookmarkStart w:id="16" w:name="_Toc465860968"/>
+      <w:bookmarkStart w:id="16" w:name="_Toc469479489"/>
       <w:r>
         <w:t>Authentication</w:t>
       </w:r>
@@ -2885,13 +2987,22 @@
     <w:p>
       <w:pPr>
         <w:spacing w:line="360" w:lineRule="auto"/>
-        <w:ind w:left="360" w:firstLine="216"/>
-      </w:pPr>
+        <w:ind w:left="360"/>
+      </w:pPr>
+      <w:r>
+        <w:t xml:space="preserve"> </w:t>
+      </w:r>
       <w:r>
         <w:t xml:space="preserve">HPC DME users are configured to get authenticated with NCI </w:t>
       </w:r>
       <w:r>
-        <w:t xml:space="preserve">Active Directory credentials. </w:t>
+        <w:t xml:space="preserve">Active Directory </w:t>
+      </w:r>
+      <w:r>
+        <w:t xml:space="preserve">   </w:t>
+      </w:r>
+      <w:r>
+        <w:t xml:space="preserve">credentials. </w:t>
       </w:r>
     </w:p>
     <w:p>
@@ -2899,7 +3010,7 @@
         <w:pStyle w:val="Heading2"/>
         <w:keepNext w:val="0"/>
       </w:pPr>
-      <w:bookmarkStart w:id="17" w:name="_Toc465860969"/>
+      <w:bookmarkStart w:id="17" w:name="_Toc469479490"/>
       <w:r>
         <w:t>Authorization</w:t>
       </w:r>
@@ -2936,7 +3047,7 @@
         <w:spacing w:line="360" w:lineRule="auto"/>
       </w:pPr>
       <w:r>
-        <w:t>Update self-profile</w:t>
+        <w:t>Register a data object with metadata</w:t>
       </w:r>
     </w:p>
     <w:p>
@@ -2949,7 +3060,7 @@
         <w:spacing w:line="360" w:lineRule="auto"/>
       </w:pPr>
       <w:r>
-        <w:t>Register a data object with metadata</w:t>
+        <w:t>Update metadata on data object</w:t>
       </w:r>
     </w:p>
     <w:p>
@@ -2962,7 +3073,7 @@
         <w:spacing w:line="360" w:lineRule="auto"/>
       </w:pPr>
       <w:r>
-        <w:t>Update metadata on data object</w:t>
+        <w:t>Download data object</w:t>
       </w:r>
     </w:p>
     <w:p>
@@ -2975,7 +3086,7 @@
         <w:spacing w:line="360" w:lineRule="auto"/>
       </w:pPr>
       <w:r>
-        <w:t>Download data object</w:t>
+        <w:t>Share data object</w:t>
       </w:r>
     </w:p>
     <w:p>
@@ -2988,7 +3099,7 @@
         <w:spacing w:line="360" w:lineRule="auto"/>
       </w:pPr>
       <w:r>
-        <w:t>Share data object</w:t>
+        <w:t>Search collections and data objects</w:t>
       </w:r>
     </w:p>
     <w:p>
@@ -3001,7 +3112,20 @@
         <w:spacing w:line="360" w:lineRule="auto"/>
       </w:pPr>
       <w:r>
-        <w:t>Search collections and data objects</w:t>
+        <w:t>Generate reports</w:t>
+      </w:r>
+    </w:p>
+    <w:p>
+      <w:pPr>
+        <w:pStyle w:val="ListParagraph"/>
+        <w:numPr>
+          <w:ilvl w:val="0"/>
+          <w:numId w:val="19"/>
+        </w:numPr>
+        <w:spacing w:line="360" w:lineRule="auto"/>
+      </w:pPr>
+      <w:r>
+        <w:t xml:space="preserve">GROUP_ADMIN – HPC DME group admin role with access to following functions in addition to all USER role allowed functions: </w:t>
       </w:r>
     </w:p>
     <w:p>
@@ -3014,20 +3138,7 @@
         <w:spacing w:line="360" w:lineRule="auto"/>
       </w:pPr>
       <w:r>
-        <w:t>Generate reports</w:t>
-      </w:r>
-    </w:p>
-    <w:p>
-      <w:pPr>
-        <w:pStyle w:val="ListParagraph"/>
-        <w:numPr>
-          <w:ilvl w:val="0"/>
-          <w:numId w:val="19"/>
-        </w:numPr>
-        <w:spacing w:line="360" w:lineRule="auto"/>
-      </w:pPr>
-      <w:r>
-        <w:t xml:space="preserve">GROUP_ADMIN – HPC DME group admin role with access to following functions in addition to all USER role allowed functions: </w:t>
+        <w:t>List group info</w:t>
       </w:r>
     </w:p>
     <w:p>
@@ -3040,7 +3151,7 @@
         <w:spacing w:line="360" w:lineRule="auto"/>
       </w:pPr>
       <w:r>
-        <w:t>List group info</w:t>
+        <w:t>Create a group</w:t>
       </w:r>
     </w:p>
     <w:p>
@@ -3053,7 +3164,10 @@
         <w:spacing w:line="360" w:lineRule="auto"/>
       </w:pPr>
       <w:r>
-        <w:t>Create a group</w:t>
+        <w:t>Create user</w:t>
+      </w:r>
+      <w:r>
+        <w:t xml:space="preserve"> (to its own DOC)</w:t>
       </w:r>
     </w:p>
     <w:p>
@@ -3066,7 +3180,7 @@
         <w:spacing w:line="360" w:lineRule="auto"/>
       </w:pPr>
       <w:r>
-        <w:t>Create user</w:t>
+        <w:t>Add user to a group</w:t>
       </w:r>
     </w:p>
     <w:p>
@@ -3079,7 +3193,7 @@
         <w:spacing w:line="360" w:lineRule="auto"/>
       </w:pPr>
       <w:r>
-        <w:t>Add user to a group</w:t>
+        <w:t>Remove user from a group</w:t>
       </w:r>
     </w:p>
     <w:p>
@@ -3092,7 +3206,7 @@
         <w:spacing w:line="360" w:lineRule="auto"/>
       </w:pPr>
       <w:r>
-        <w:t>Remove user from a group</w:t>
+        <w:t>Register a collection with metadata</w:t>
       </w:r>
     </w:p>
     <w:p>
@@ -3106,19 +3220,6 @@
       </w:pPr>
       <w:r>
         <w:lastRenderedPageBreak/>
-        <w:t>Register a collection with metadata</w:t>
-      </w:r>
-    </w:p>
-    <w:p>
-      <w:pPr>
-        <w:pStyle w:val="ListParagraph"/>
-        <w:numPr>
-          <w:ilvl w:val="1"/>
-          <w:numId w:val="17"/>
-        </w:numPr>
-        <w:spacing w:line="360" w:lineRule="auto"/>
-      </w:pPr>
-      <w:r>
         <w:t>Update collection metadata</w:t>
       </w:r>
     </w:p>
@@ -3169,7 +3270,7 @@
           <w:rFonts w:cs="Arial"/>
         </w:rPr>
       </w:pPr>
-      <w:bookmarkStart w:id="18" w:name="_Toc465860970"/>
+      <w:bookmarkStart w:id="18" w:name="_Toc469479491"/>
       <w:r>
         <w:rPr>
           <w:rFonts w:cs="Arial"/>
@@ -3246,6 +3347,13 @@
         </w:rPr>
         <w:t>B</w:t>
       </w:r>
+      <w:r>
+        <w:rPr>
+          <w:b w:val="0"/>
+          <w:szCs w:val="20"/>
+        </w:rPr>
+        <w:t xml:space="preserve"> unless specifically authorized</w:t>
+      </w:r>
     </w:p>
     <w:p>
       <w:pPr>
@@ -3273,9 +3381,9 @@
       <w:pPr>
         <w:pStyle w:val="Heading1"/>
       </w:pPr>
-      <w:bookmarkStart w:id="19" w:name="_Toc465860971"/>
-      <w:r>
-        <w:t>POLICies</w:t>
+      <w:bookmarkStart w:id="19" w:name="_Toc469479492"/>
+      <w:r>
+        <w:t>Policies</w:t>
       </w:r>
       <w:bookmarkEnd w:id="19"/>
     </w:p>
@@ -3284,7 +3392,7 @@
         <w:pStyle w:val="Heading2"/>
         <w:keepNext w:val="0"/>
       </w:pPr>
-      <w:bookmarkStart w:id="20" w:name="_Toc465860972"/>
+      <w:bookmarkStart w:id="20" w:name="_Toc469479493"/>
       <w:r>
         <w:t>Metadata definition and logical entities of hirarchies</w:t>
       </w:r>
@@ -3428,7 +3536,7 @@
         <w:pStyle w:val="Heading2"/>
         <w:keepNext w:val="0"/>
       </w:pPr>
-      <w:bookmarkStart w:id="21" w:name="_Toc465860973"/>
+      <w:bookmarkStart w:id="21" w:name="_Toc469479494"/>
       <w:r>
         <w:t>policy file definition</w:t>
       </w:r>
@@ -3534,7 +3642,7 @@
           <w:rFonts w:cs="Arial"/>
         </w:rPr>
       </w:pPr>
-      <w:bookmarkStart w:id="22" w:name="_Toc465860974"/>
+      <w:bookmarkStart w:id="22" w:name="_Toc469479495"/>
       <w:r>
         <w:rPr>
           <w:rFonts w:cs="Arial"/>
@@ -3578,6 +3686,44 @@
     </w:p>
     <w:p>
       <w:pPr>
+        <w:rPr>
+          <w:rFonts w:eastAsia="Arial Unicode MS" w:cs="Arial Unicode MS"/>
+          <w:bCs/>
+          <w:szCs w:val="20"/>
+        </w:rPr>
+      </w:pPr>
+    </w:p>
+    <w:p>
+      <w:pPr>
+        <w:rPr>
+          <w:rFonts w:eastAsia="Arial Unicode MS" w:cs="Arial Unicode MS"/>
+          <w:bCs/>
+          <w:szCs w:val="20"/>
+        </w:rPr>
+      </w:pPr>
+      <w:r>
+        <w:rPr>
+          <w:rFonts w:eastAsia="Arial Unicode MS" w:cs="Arial Unicode MS"/>
+          <w:bCs/>
+          <w:szCs w:val="20"/>
+        </w:rPr>
+        <w:t xml:space="preserve">Note: Policy files are defined and deployed in </w:t>
+      </w:r>
+      <w:r>
+        <w:rPr>
+          <w:rStyle w:val="Emphasis"/>
+        </w:rPr>
+        <w:t>JSON</w:t>
+      </w:r>
+      <w:r>
+        <w:rPr>
+          <w:rStyle w:val="st"/>
+        </w:rPr>
+        <w:t xml:space="preserve"> (JavaScript Object Notation)</w:t>
+      </w:r>
+    </w:p>
+    <w:p>
+      <w:pPr>
         <w:spacing w:line="360" w:lineRule="auto"/>
       </w:pPr>
     </w:p>
@@ -3585,7 +3731,7 @@
       <w:pPr>
         <w:pStyle w:val="Heading1"/>
       </w:pPr>
-      <w:bookmarkStart w:id="23" w:name="_Toc465860975"/>
+      <w:bookmarkStart w:id="23" w:name="_Toc469479496"/>
       <w:r>
         <w:t>Access HPC DME</w:t>
       </w:r>
@@ -3596,7 +3742,7 @@
         <w:pStyle w:val="Heading2"/>
         <w:keepNext w:val="0"/>
       </w:pPr>
-      <w:bookmarkStart w:id="24" w:name="_Toc465860976"/>
+      <w:bookmarkStart w:id="24" w:name="_Toc469479497"/>
       <w:r>
         <w:t xml:space="preserve">HPC </w:t>
       </w:r>
@@ -3668,6 +3814,125 @@
           <w:szCs w:val="20"/>
         </w:rPr>
       </w:pPr>
+      <w:r>
+        <w:rPr>
+          <w:b w:val="0"/>
+          <w:szCs w:val="20"/>
+        </w:rPr>
+        <w:t xml:space="preserve">A batch run will invoke APIs in the backend to register all orchestrated DOC organized data/metadata, data objects and specific collections and </w:t>
+      </w:r>
+      <w:proofErr w:type="spellStart"/>
+      <w:r>
+        <w:rPr>
+          <w:b w:val="0"/>
+          <w:szCs w:val="20"/>
+        </w:rPr>
+        <w:t>subcollections</w:t>
+      </w:r>
+      <w:proofErr w:type="spellEnd"/>
+      <w:r>
+        <w:rPr>
+          <w:b w:val="0"/>
+          <w:szCs w:val="20"/>
+        </w:rPr>
+        <w:t xml:space="preserve"> in metadata catalog and designated storage archive systematically.</w:t>
+      </w:r>
+      <w:r>
+        <w:rPr>
+          <w:b w:val="0"/>
+          <w:szCs w:val="20"/>
+        </w:rPr>
+        <w:t xml:space="preserve">  Should there</w:t>
+      </w:r>
+      <w:r>
+        <w:rPr>
+          <w:b w:val="0"/>
+          <w:szCs w:val="20"/>
+        </w:rPr>
+        <w:t xml:space="preserve"> be any errors occurring </w:t>
+      </w:r>
+      <w:r>
+        <w:rPr>
+          <w:b w:val="0"/>
+          <w:szCs w:val="20"/>
+        </w:rPr>
+        <w:t xml:space="preserve">in processing the batch operation, the commanding </w:t>
+      </w:r>
+      <w:r>
+        <w:rPr>
+          <w:b w:val="0"/>
+          <w:szCs w:val="20"/>
+        </w:rPr>
+        <w:t>console will be shown: How many rows of data were written and how many were skipped; and an error log will be created to indicate the specifics for all skipped rows.</w:t>
+      </w:r>
+      <w:r>
+        <w:rPr>
+          <w:b w:val="0"/>
+          <w:szCs w:val="20"/>
+        </w:rPr>
+        <w:t xml:space="preserve"> Upon successful batch job runs, a user may use specific reports or the search APIs</w:t>
+      </w:r>
+      <w:r>
+        <w:rPr>
+          <w:b w:val="0"/>
+          <w:szCs w:val="20"/>
+        </w:rPr>
+        <w:t xml:space="preserve"> or subscribe to certain types</w:t>
+      </w:r>
+      <w:r>
+        <w:rPr>
+          <w:b w:val="0"/>
+          <w:szCs w:val="20"/>
+        </w:rPr>
+        <w:t xml:space="preserve"> to verify or confirm if the data files interested have been archived.</w:t>
+      </w:r>
+      <w:r>
+        <w:rPr>
+          <w:b w:val="0"/>
+          <w:szCs w:val="20"/>
+        </w:rPr>
+        <w:t xml:space="preserve"> The commanding console will also indicate similar features </w:t>
+      </w:r>
+    </w:p>
+    <w:p>
+      <w:pPr>
+        <w:pStyle w:val="Heading3"/>
+      </w:pPr>
+      <w:r>
+        <w:t>Integrated Search</w:t>
+      </w:r>
+    </w:p>
+    <w:p>
+      <w:pPr>
+        <w:pStyle w:val="BodyText"/>
+        <w:spacing w:before="0" w:after="0"/>
+        <w:ind w:left="720"/>
+      </w:pPr>
+      <w:r>
+        <w:t>HPC DME User Guide section “</w:t>
+      </w:r>
+      <w:bookmarkStart w:id="25" w:name="_Toc462829823"/>
+      <w:r>
+        <w:t xml:space="preserve">HPC DME Batch </w:t>
+      </w:r>
+      <w:bookmarkEnd w:id="25"/>
+      <w:r>
+        <w:t>Client” describes</w:t>
+      </w:r>
+      <w:r>
+        <w:t xml:space="preserve"> in detail how various search functions may be performed on either collections or data files (objects) level with the option of</w:t>
+      </w:r>
+      <w:r>
+        <w:t xml:space="preserve"> having the interim search results written into a csv/</w:t>
+      </w:r>
+      <w:proofErr w:type="spellStart"/>
+      <w:r>
+        <w:t>json</w:t>
+      </w:r>
+      <w:proofErr w:type="spellEnd"/>
+      <w:r>
+        <w:t>/txt file</w:t>
+      </w:r>
     </w:p>
     <w:p>
       <w:pPr>
@@ -3678,101 +3943,11 @@
         </w:numPr>
         <w:ind w:left="720"/>
         <w:rPr>
+          <w:rFonts w:eastAsia="Times New Roman" w:cs="Arial"/>
           <w:b w:val="0"/>
-          <w:szCs w:val="20"/>
-        </w:rPr>
-      </w:pPr>
-      <w:r>
-        <w:rPr>
-          <w:b w:val="0"/>
-          <w:szCs w:val="20"/>
-        </w:rPr>
-        <w:t xml:space="preserve">A batch run will invoke APIs in the backend to register all orchestrated DOC organized data/metadata, data objects and specific collections and </w:t>
-      </w:r>
-      <w:proofErr w:type="spellStart"/>
-      <w:r>
-        <w:rPr>
-          <w:b w:val="0"/>
-          <w:szCs w:val="20"/>
-        </w:rPr>
-        <w:t>subcollections</w:t>
-      </w:r>
-      <w:proofErr w:type="spellEnd"/>
-      <w:r>
-        <w:rPr>
-          <w:b w:val="0"/>
-          <w:szCs w:val="20"/>
-        </w:rPr>
-        <w:t xml:space="preserve"> in metadata catalog and designated storage archive systematically.</w:t>
-      </w:r>
-      <w:r>
-        <w:rPr>
-          <w:b w:val="0"/>
-          <w:szCs w:val="20"/>
-        </w:rPr>
-        <w:t xml:space="preserve">  Should there be any errors occurring during in processing the batch operation, the commanding </w:t>
-      </w:r>
-      <w:r>
-        <w:rPr>
-          <w:b w:val="0"/>
-          <w:szCs w:val="20"/>
-        </w:rPr>
-        <w:t>console will be shown: How many rows of data were written and how many were skipped; and an error log will be created to indicate the specifics for all skipped rows.</w:t>
-      </w:r>
-      <w:r>
-        <w:rPr>
-          <w:b w:val="0"/>
-          <w:szCs w:val="20"/>
-        </w:rPr>
-        <w:t xml:space="preserve"> Upon successful batch job runs, a user may use specific reports or the search APIs to verify or confirm if the data files interested have been archived.</w:t>
-      </w:r>
-      <w:r>
-        <w:rPr>
-          <w:b w:val="0"/>
-          <w:szCs w:val="20"/>
-        </w:rPr>
-        <w:t xml:space="preserve"> The commanding console will also indicate similar features </w:t>
-      </w:r>
-    </w:p>
-    <w:p>
-      <w:pPr>
-        <w:pStyle w:val="Heading3"/>
-      </w:pPr>
-      <w:r>
-        <w:t>Integrated Search</w:t>
-      </w:r>
-    </w:p>
-    <w:p>
-      <w:pPr>
-        <w:pStyle w:val="BodyText"/>
-        <w:spacing w:before="0" w:after="0"/>
-        <w:ind w:left="720"/>
-      </w:pPr>
-      <w:r>
-        <w:t>HPC DME User Guide section “</w:t>
-      </w:r>
-      <w:bookmarkStart w:id="25" w:name="_Toc462829823"/>
-      <w:r>
-        <w:t xml:space="preserve">HPC DME Batch </w:t>
-      </w:r>
-      <w:bookmarkEnd w:id="25"/>
-      <w:r>
-        <w:t>Client” describes</w:t>
-      </w:r>
-      <w:r>
-        <w:t xml:space="preserve"> in detail how various search functions may be performed on either collections or data files (objects) level with the option of</w:t>
-      </w:r>
-      <w:r>
-        <w:t xml:space="preserve"> having the interim search results written into a csv/</w:t>
-      </w:r>
-      <w:proofErr w:type="spellStart"/>
-      <w:r>
-        <w:t>json</w:t>
-      </w:r>
-      <w:proofErr w:type="spellEnd"/>
-      <w:r>
-        <w:t>/txt file</w:t>
-      </w:r>
+          <w:bCs w:val="0"/>
+        </w:rPr>
+      </w:pPr>
     </w:p>
     <w:p>
       <w:pPr>
@@ -3788,28 +3963,21 @@
           <w:bCs w:val="0"/>
         </w:rPr>
       </w:pPr>
-    </w:p>
-    <w:p>
-      <w:pPr>
-        <w:pStyle w:val="Heading3"/>
-        <w:numPr>
-          <w:ilvl w:val="0"/>
-          <w:numId w:val="0"/>
-        </w:numPr>
-        <w:ind w:left="720"/>
+      <w:r>
         <w:rPr>
           <w:rFonts w:eastAsia="Times New Roman" w:cs="Arial"/>
           <w:b w:val="0"/>
           <w:bCs w:val="0"/>
         </w:rPr>
-      </w:pPr>
+        <w:t xml:space="preserve">The integrated search results with filter criteria applied may contain user indicated metadata and pointers to the </w:t>
+      </w:r>
       <w:r>
         <w:rPr>
           <w:rFonts w:eastAsia="Times New Roman" w:cs="Arial"/>
           <w:b w:val="0"/>
           <w:bCs w:val="0"/>
         </w:rPr>
-        <w:t xml:space="preserve">The integrated search results with filter criteria applied may contain user indicated metadata and pointers to the </w:t>
+        <w:t>associated data files</w:t>
       </w:r>
       <w:r>
         <w:rPr>
@@ -3817,7 +3985,7 @@
           <w:b w:val="0"/>
           <w:bCs w:val="0"/>
         </w:rPr>
-        <w:t>associated data files</w:t>
+        <w:t xml:space="preserve"> in the archive.  This capability </w:t>
       </w:r>
       <w:r>
         <w:rPr>
@@ -3825,7 +3993,8 @@
           <w:b w:val="0"/>
           <w:bCs w:val="0"/>
         </w:rPr>
-        <w:t xml:space="preserve"> in the archive.  This capability will allow users to dive further into the data files and associated metadata if s/he is interested, hence facilitating user workflow in managing pipeline.</w:t>
+        <w:lastRenderedPageBreak/>
+        <w:t>will allow users to dive further into the data files and associated metadata if s/he is interested, hence facilitating user workflow in managing pipeline.</w:t>
       </w:r>
       <w:bookmarkStart w:id="26" w:name="_Toc494193648"/>
     </w:p>
@@ -3837,7 +4006,7 @@
       <w:r>
         <w:t xml:space="preserve"> </w:t>
       </w:r>
-      <w:bookmarkStart w:id="27" w:name="_Toc465860977"/>
+      <w:bookmarkStart w:id="27" w:name="_Toc469479498"/>
       <w:r>
         <w:t>Soap UI</w:t>
       </w:r>
@@ -3848,7 +4017,6 @@
         <w:pStyle w:val="Heading3"/>
       </w:pPr>
       <w:r>
-        <w:lastRenderedPageBreak/>
         <w:t>SOAP UI Overview</w:t>
       </w:r>
     </w:p>
@@ -4301,6 +4469,7 @@
         <w:rPr>
           <w:color w:val="000000" w:themeColor="text1"/>
         </w:rPr>
+        <w:lastRenderedPageBreak/>
         <w:t>Once the project is imported, you will see the project in the navigator. This project is created with resources to access HPC DME REST interfaces. The training project is prepopulated with multiple endpoint to access. Please select any endpoint that you have access to.</w:t>
       </w:r>
     </w:p>
@@ -4309,7 +4478,6 @@
         <w:rPr>
           <w:noProof/>
         </w:rPr>
-        <w:lastRenderedPageBreak/>
         <w:drawing>
           <wp:inline distT="0" distB="0" distL="0" distR="0" wp14:anchorId="62FF9ABE" wp14:editId="02E066BC">
             <wp:extent cx="5943600" cy="3341370"/>
@@ -4528,6 +4696,7 @@
           <w:noProof/>
           <w:color w:val="000000" w:themeColor="text1"/>
         </w:rPr>
+        <w:lastRenderedPageBreak/>
         <w:drawing>
           <wp:inline distT="0" distB="0" distL="0" distR="0" wp14:anchorId="49A8AC3A" wp14:editId="66E40675">
             <wp:extent cx="5943600" cy="2247900"/>
@@ -4588,7 +4757,6 @@
         <w:rPr>
           <w:color w:val="000000" w:themeColor="text1"/>
         </w:rPr>
-        <w:lastRenderedPageBreak/>
         <w:t xml:space="preserve"> </w:t>
       </w:r>
       <w:r>
@@ -7190,7 +7358,13 @@
         <w:ind w:left="1008"/>
       </w:pPr>
       <w:r>
-        <w:t xml:space="preserve">Collections can be queried by their metadata. Due to the limitation of adding multiple values to a parameter(??), you could only search by one metadata attribute.  Double click on </w:t>
+        <w:t>Collections can be queried by their metadata. Due to the limitation of adding multiple values to a parameter</w:t>
+      </w:r>
+      <w:r>
+        <w:t xml:space="preserve"> within SOAP UI</w:t>
+      </w:r>
+      <w:r>
+        <w:t xml:space="preserve">, you could only search by one metadata attribute.  Double click on </w:t>
       </w:r>
       <w:proofErr w:type="spellStart"/>
       <w:r>
@@ -8062,7 +8236,7 @@
         <w:ind w:left="720" w:hanging="720"/>
         <w:jc w:val="left"/>
       </w:pPr>
-      <w:bookmarkStart w:id="28" w:name="_Toc465860978"/>
+      <w:bookmarkStart w:id="28" w:name="_Toc469479499"/>
       <w:bookmarkStart w:id="29" w:name="_Toc167261774"/>
       <w:bookmarkStart w:id="30" w:name="_Toc196544087"/>
       <w:bookmarkEnd w:id="26"/>
@@ -11365,7 +11539,7 @@
     </w:p>
     <w:p>
       <w:r>
-        <w:t xml:space="preserve">Please edit criteria input files to suit your search criteria. You may limit your search criteria to one or more. All these criteria clauses are executed with AND operator. </w:t>
+        <w:t xml:space="preserve">Please edit criteria input files to suit your search criteria. You may limit your search criteria to one or more. </w:t>
       </w:r>
     </w:p>
     <w:tbl>
@@ -11408,7 +11582,13 @@
               <w:rPr>
                 <w:rFonts w:asciiTheme="minorHAnsi" w:hAnsiTheme="minorHAnsi" w:cstheme="minorHAnsi"/>
               </w:rPr>
-              <w:t>Curl</w:t>
+              <w:t>c</w:t>
+            </w:r>
+            <w:r>
+              <w:rPr>
+                <w:rFonts w:asciiTheme="minorHAnsi" w:hAnsiTheme="minorHAnsi" w:cstheme="minorHAnsi"/>
+              </w:rPr>
+              <w:t>url</w:t>
             </w:r>
             <w:r>
               <w:rPr>
@@ -11420,7 +11600,19 @@
               <w:rPr>
                 <w:rFonts w:asciiTheme="minorHAnsi" w:hAnsiTheme="minorHAnsi" w:cstheme="minorHAnsi"/>
               </w:rPr>
-              <w:t xml:space="preserve"> -H “Content-Type: application/</w:t>
+              <w:t xml:space="preserve"> -H </w:t>
+            </w:r>
+            <w:r>
+              <w:rPr>
+                <w:rFonts w:asciiTheme="minorHAnsi" w:hAnsiTheme="minorHAnsi" w:cstheme="minorHAnsi"/>
+              </w:rPr>
+              <w:t>"</w:t>
+            </w:r>
+            <w:r>
+              <w:rPr>
+                <w:rFonts w:asciiTheme="minorHAnsi" w:hAnsiTheme="minorHAnsi" w:cstheme="minorHAnsi"/>
+              </w:rPr>
+              <w:t>Content-Type: application/</w:t>
             </w:r>
             <w:proofErr w:type="spellStart"/>
             <w:r>
@@ -11434,28 +11626,39 @@
               <w:rPr>
                 <w:rFonts w:asciiTheme="minorHAnsi" w:hAnsiTheme="minorHAnsi" w:cstheme="minorHAnsi"/>
               </w:rPr>
-              <w:t xml:space="preserve">” -X </w:t>
-            </w:r>
-            <w:r>
-              <w:rPr>
-                <w:rFonts w:asciiTheme="minorHAnsi" w:hAnsiTheme="minorHAnsi" w:cstheme="minorHAnsi"/>
-              </w:rPr>
-              <w:t>GET</w:t>
-            </w:r>
-            <w:r>
-              <w:rPr>
-                <w:rFonts w:asciiTheme="minorHAnsi" w:hAnsiTheme="minorHAnsi" w:cstheme="minorHAnsi"/>
-              </w:rPr>
-              <w:t xml:space="preserve"> &lt;</w:t>
+              <w:t>"</w:t>
+            </w:r>
+            <w:r>
+              <w:rPr>
+                <w:rFonts w:asciiTheme="minorHAnsi" w:hAnsiTheme="minorHAnsi" w:cstheme="minorHAnsi"/>
+              </w:rPr>
+              <w:t xml:space="preserve"> </w:t>
+            </w:r>
+            <w:r>
+              <w:rPr>
+                <w:rFonts w:asciiTheme="minorHAnsi" w:hAnsiTheme="minorHAnsi" w:cstheme="minorHAnsi"/>
+              </w:rPr>
+              <w:t>-d @</w:t>
             </w:r>
             <w:proofErr w:type="spellStart"/>
+            <w:r>
+              <w:rPr>
+                <w:rFonts w:asciiTheme="minorHAnsi" w:hAnsiTheme="minorHAnsi" w:cstheme="minorHAnsi"/>
+              </w:rPr>
+              <w:t>search_project_compound_</w:t>
+            </w:r>
             <w:proofErr w:type="gramStart"/>
             <w:r>
               <w:rPr>
                 <w:rFonts w:asciiTheme="minorHAnsi" w:hAnsiTheme="minorHAnsi" w:cstheme="minorHAnsi"/>
-                <w:b/>
-              </w:rPr>
-              <w:t>server:port</w:t>
+              </w:rPr>
+              <w:t>criteria</w:t>
+            </w:r>
+            <w:r>
+              <w:rPr>
+                <w:rFonts w:asciiTheme="minorHAnsi" w:hAnsiTheme="minorHAnsi" w:cstheme="minorHAnsi"/>
+              </w:rPr>
+              <w:t>.json</w:t>
             </w:r>
             <w:proofErr w:type="spellEnd"/>
             <w:proofErr w:type="gramEnd"/>
@@ -11463,12 +11666,51 @@
               <w:rPr>
                 <w:rFonts w:asciiTheme="minorHAnsi" w:hAnsiTheme="minorHAnsi" w:cstheme="minorHAnsi"/>
               </w:rPr>
-              <w:t>&gt;/</w:t>
+              <w:t xml:space="preserve"> </w:t>
+            </w:r>
+            <w:r>
+              <w:rPr>
+                <w:rFonts w:asciiTheme="minorHAnsi" w:hAnsiTheme="minorHAnsi" w:cstheme="minorHAnsi"/>
+              </w:rPr>
+              <w:t xml:space="preserve"> </w:t>
+            </w:r>
+            <w:r>
+              <w:rPr>
+                <w:rFonts w:asciiTheme="minorHAnsi" w:hAnsiTheme="minorHAnsi" w:cstheme="minorHAnsi"/>
+              </w:rPr>
+              <w:t xml:space="preserve">-X </w:t>
+            </w:r>
+            <w:r>
+              <w:rPr>
+                <w:rFonts w:asciiTheme="minorHAnsi" w:hAnsiTheme="minorHAnsi" w:cstheme="minorHAnsi"/>
+              </w:rPr>
+              <w:t>POST</w:t>
+            </w:r>
+            <w:r>
+              <w:rPr>
+                <w:rFonts w:asciiTheme="minorHAnsi" w:hAnsiTheme="minorHAnsi" w:cstheme="minorHAnsi"/>
+              </w:rPr>
+              <w:t xml:space="preserve"> &lt;</w:t>
             </w:r>
             <w:proofErr w:type="spellStart"/>
             <w:r>
               <w:rPr>
                 <w:rFonts w:asciiTheme="minorHAnsi" w:hAnsiTheme="minorHAnsi" w:cstheme="minorHAnsi"/>
+                <w:b/>
+              </w:rPr>
+              <w:t>server:port</w:t>
+            </w:r>
+            <w:proofErr w:type="spellEnd"/>
+            <w:r>
+              <w:rPr>
+                <w:rFonts w:asciiTheme="minorHAnsi" w:hAnsiTheme="minorHAnsi" w:cstheme="minorHAnsi"/>
+              </w:rPr>
+              <w:t>/</w:t>
+            </w:r>
+            <w:proofErr w:type="spellStart"/>
+            <w:r>
+              <w:rPr>
+                <w:rFonts w:asciiTheme="minorHAnsi" w:hAnsiTheme="minorHAnsi" w:cstheme="minorHAnsi"/>
               </w:rPr>
               <w:t>hpc</w:t>
             </w:r>
@@ -11477,172 +11719,13 @@
               <w:rPr>
                 <w:rFonts w:asciiTheme="minorHAnsi" w:hAnsiTheme="minorHAnsi" w:cstheme="minorHAnsi"/>
               </w:rPr>
-              <w:t>-server/</w:t>
-            </w:r>
-            <w:r>
-              <w:rPr>
-                <w:rFonts w:asciiTheme="minorHAnsi" w:hAnsiTheme="minorHAnsi" w:cstheme="minorHAnsi"/>
-              </w:rPr>
-              <w:t xml:space="preserve">collection </w:t>
-            </w:r>
-            <w:r>
-              <w:rPr>
-                <w:rFonts w:asciiTheme="minorHAnsi" w:hAnsiTheme="minorHAnsi" w:cstheme="minorHAnsi"/>
-              </w:rPr>
-              <w:t>--data-</w:t>
-            </w:r>
-            <w:proofErr w:type="spellStart"/>
-            <w:r>
-              <w:rPr>
-                <w:rFonts w:asciiTheme="minorHAnsi" w:hAnsiTheme="minorHAnsi" w:cstheme="minorHAnsi"/>
-              </w:rPr>
-              <w:t>urlencode</w:t>
-            </w:r>
-            <w:proofErr w:type="spellEnd"/>
-            <w:r>
-              <w:rPr>
-                <w:rFonts w:asciiTheme="minorHAnsi" w:hAnsiTheme="minorHAnsi" w:cstheme="minorHAnsi"/>
-              </w:rPr>
-              <w:t xml:space="preserve"> </w:t>
-            </w:r>
-            <w:proofErr w:type="spellStart"/>
-            <w:r>
-              <w:rPr>
-                <w:rFonts w:asciiTheme="minorHAnsi" w:hAnsiTheme="minorHAnsi" w:cstheme="minorHAnsi"/>
-              </w:rPr>
-              <w:t>metadataQuery</w:t>
-            </w:r>
-            <w:proofErr w:type="spellEnd"/>
-            <w:r>
-              <w:rPr>
-                <w:rFonts w:asciiTheme="minorHAnsi" w:hAnsiTheme="minorHAnsi" w:cstheme="minorHAnsi"/>
-              </w:rPr>
-              <w:t>@</w:t>
-            </w:r>
-            <w:r>
-              <w:rPr>
-                <w:rFonts w:asciiTheme="minorHAnsi" w:hAnsiTheme="minorHAnsi" w:cstheme="minorHAnsi"/>
-              </w:rPr>
-              <w:t>&lt;</w:t>
-            </w:r>
-            <w:r>
-              <w:rPr>
-                <w:rFonts w:asciiTheme="minorHAnsi" w:hAnsiTheme="minorHAnsi" w:cstheme="minorHAnsi"/>
-                <w:b/>
-              </w:rPr>
-              <w:t>criteria1</w:t>
-            </w:r>
-            <w:r>
-              <w:rPr>
-                <w:rFonts w:asciiTheme="minorHAnsi" w:hAnsiTheme="minorHAnsi" w:cstheme="minorHAnsi"/>
-              </w:rPr>
-              <w:t>&gt;</w:t>
-            </w:r>
-            <w:r>
-              <w:rPr>
-                <w:rFonts w:asciiTheme="minorHAnsi" w:hAnsiTheme="minorHAnsi" w:cstheme="minorHAnsi"/>
-              </w:rPr>
-              <w:t xml:space="preserve"> --data-</w:t>
-            </w:r>
-            <w:proofErr w:type="spellStart"/>
-            <w:r>
-              <w:rPr>
-                <w:rFonts w:asciiTheme="minorHAnsi" w:hAnsiTheme="minorHAnsi" w:cstheme="minorHAnsi"/>
-              </w:rPr>
-              <w:t>urlencode</w:t>
-            </w:r>
-            <w:proofErr w:type="spellEnd"/>
-            <w:r>
-              <w:rPr>
-                <w:rFonts w:asciiTheme="minorHAnsi" w:hAnsiTheme="minorHAnsi" w:cstheme="minorHAnsi"/>
-              </w:rPr>
-              <w:t xml:space="preserve"> </w:t>
-            </w:r>
-            <w:proofErr w:type="spellStart"/>
-            <w:r>
-              <w:rPr>
-                <w:rFonts w:asciiTheme="minorHAnsi" w:hAnsiTheme="minorHAnsi" w:cstheme="minorHAnsi"/>
-              </w:rPr>
-              <w:t>metadataQuery</w:t>
-            </w:r>
-            <w:proofErr w:type="spellEnd"/>
-            <w:r>
-              <w:rPr>
-                <w:rFonts w:asciiTheme="minorHAnsi" w:hAnsiTheme="minorHAnsi" w:cstheme="minorHAnsi"/>
-              </w:rPr>
-              <w:t>@</w:t>
-            </w:r>
-            <w:r>
-              <w:rPr>
-                <w:rFonts w:asciiTheme="minorHAnsi" w:hAnsiTheme="minorHAnsi" w:cstheme="minorHAnsi"/>
-              </w:rPr>
-              <w:t>&lt;</w:t>
-            </w:r>
-            <w:r>
-              <w:rPr>
-                <w:rFonts w:asciiTheme="minorHAnsi" w:hAnsiTheme="minorHAnsi" w:cstheme="minorHAnsi"/>
-                <w:b/>
-              </w:rPr>
-              <w:t>criteria2</w:t>
-            </w:r>
-            <w:r>
-              <w:rPr>
-                <w:rFonts w:asciiTheme="minorHAnsi" w:hAnsiTheme="minorHAnsi" w:cstheme="minorHAnsi"/>
-              </w:rPr>
-              <w:t>&gt;</w:t>
-            </w:r>
-            <w:r>
-              <w:rPr>
-                <w:rFonts w:asciiTheme="minorHAnsi" w:hAnsiTheme="minorHAnsi" w:cstheme="minorHAnsi"/>
-              </w:rPr>
-              <w:t xml:space="preserve"> --data-</w:t>
-            </w:r>
-            <w:proofErr w:type="spellStart"/>
-            <w:r>
-              <w:rPr>
-                <w:rFonts w:asciiTheme="minorHAnsi" w:hAnsiTheme="minorHAnsi" w:cstheme="minorHAnsi"/>
-              </w:rPr>
-              <w:t>urlencode</w:t>
-            </w:r>
-            <w:proofErr w:type="spellEnd"/>
-            <w:r>
-              <w:rPr>
-                <w:rFonts w:asciiTheme="minorHAnsi" w:hAnsiTheme="minorHAnsi" w:cstheme="minorHAnsi"/>
-              </w:rPr>
-              <w:t xml:space="preserve"> </w:t>
-            </w:r>
-            <w:proofErr w:type="spellStart"/>
-            <w:r>
-              <w:rPr>
-                <w:rFonts w:asciiTheme="minorHAnsi" w:hAnsiTheme="minorHAnsi" w:cstheme="minorHAnsi"/>
-              </w:rPr>
-              <w:t>metadataQuery</w:t>
-            </w:r>
-            <w:proofErr w:type="spellEnd"/>
-            <w:r>
-              <w:rPr>
-                <w:rFonts w:asciiTheme="minorHAnsi" w:hAnsiTheme="minorHAnsi" w:cstheme="minorHAnsi"/>
-              </w:rPr>
-              <w:t>@</w:t>
-            </w:r>
-            <w:r>
-              <w:rPr>
-                <w:rFonts w:asciiTheme="minorHAnsi" w:hAnsiTheme="minorHAnsi" w:cstheme="minorHAnsi"/>
-              </w:rPr>
-              <w:t>&lt;</w:t>
-            </w:r>
-            <w:r>
-              <w:rPr>
-                <w:rFonts w:asciiTheme="minorHAnsi" w:hAnsiTheme="minorHAnsi" w:cstheme="minorHAnsi"/>
-                <w:b/>
-              </w:rPr>
-              <w:t>criteria3</w:t>
-            </w:r>
-            <w:r>
-              <w:rPr>
-                <w:rFonts w:asciiTheme="minorHAnsi" w:hAnsiTheme="minorHAnsi" w:cstheme="minorHAnsi"/>
-              </w:rPr>
-              <w:t>&gt;  -</w:t>
+              <w:t>-server/collection/query/compound</w:t>
+            </w:r>
+            <w:r>
+              <w:rPr>
+                <w:rFonts w:asciiTheme="minorHAnsi" w:hAnsiTheme="minorHAnsi" w:cstheme="minorHAnsi"/>
+              </w:rPr>
+              <w:t xml:space="preserve">  -</w:t>
             </w:r>
             <w:r>
               <w:rPr>
@@ -11705,6 +11788,9 @@
           <w:p>
             <w:pPr>
               <w:jc w:val="left"/>
+              <w:rPr>
+                <w:rFonts w:asciiTheme="minorHAnsi" w:hAnsiTheme="minorHAnsi" w:cstheme="minorHAnsi"/>
+              </w:rPr>
             </w:pPr>
             <w:r>
               <w:rPr>
@@ -11724,132 +11810,29 @@
               <w:rPr>
                 <w:rFonts w:asciiTheme="minorHAnsi" w:hAnsiTheme="minorHAnsi" w:cstheme="minorHAnsi"/>
               </w:rPr>
-              <w:t xml:space="preserve">" -X PUT </w:t>
-            </w:r>
-            <w:hyperlink r:id="rId41" w:history="1">
-              <w:r>
-                <w:rPr>
-                  <w:rStyle w:val="Hyperlink"/>
-                  <w:rFonts w:asciiTheme="minorHAnsi" w:hAnsiTheme="minorHAnsi" w:cstheme="minorHAnsi"/>
-                </w:rPr>
-                <w:t>https://fr-s-hpcdm-gp-d.ncifcrf.gov:7738/hpc-server/collection</w:t>
-              </w:r>
-            </w:hyperlink>
-            <w:r>
-              <w:rPr>
-                <w:rFonts w:asciiTheme="minorHAnsi" w:hAnsiTheme="minorHAnsi" w:cstheme="minorHAnsi"/>
-              </w:rPr>
-              <w:t xml:space="preserve"> </w:t>
-            </w:r>
-            <w:r>
-              <w:rPr>
-                <w:rFonts w:asciiTheme="minorHAnsi" w:hAnsiTheme="minorHAnsi" w:cstheme="minorHAnsi"/>
-              </w:rPr>
-              <w:t>--data-</w:t>
+              <w:t>" -d @</w:t>
             </w:r>
             <w:proofErr w:type="spellStart"/>
             <w:r>
               <w:rPr>
                 <w:rFonts w:asciiTheme="minorHAnsi" w:hAnsiTheme="minorHAnsi" w:cstheme="minorHAnsi"/>
               </w:rPr>
-              <w:t>urlencode</w:t>
+              <w:t>search_project_compound_</w:t>
+            </w:r>
+            <w:proofErr w:type="gramStart"/>
+            <w:r>
+              <w:rPr>
+                <w:rFonts w:asciiTheme="minorHAnsi" w:hAnsiTheme="minorHAnsi" w:cstheme="minorHAnsi"/>
+              </w:rPr>
+              <w:t>criteria.json</w:t>
             </w:r>
             <w:proofErr w:type="spellEnd"/>
-            <w:r>
-              <w:rPr>
-                <w:rFonts w:asciiTheme="minorHAnsi" w:hAnsiTheme="minorHAnsi" w:cstheme="minorHAnsi"/>
-              </w:rPr>
-              <w:t xml:space="preserve"> metadataQuery@search_</w:t>
-            </w:r>
-            <w:r>
-              <w:rPr>
-                <w:rFonts w:asciiTheme="minorHAnsi" w:hAnsiTheme="minorHAnsi" w:cstheme="minorHAnsi"/>
-              </w:rPr>
-              <w:t>project</w:t>
-            </w:r>
-            <w:r>
-              <w:rPr>
-                <w:rFonts w:asciiTheme="minorHAnsi" w:hAnsiTheme="minorHAnsi" w:cstheme="minorHAnsi"/>
-              </w:rPr>
-              <w:t>_input</w:t>
-            </w:r>
-            <w:r>
-              <w:rPr>
-                <w:rFonts w:asciiTheme="minorHAnsi" w:hAnsiTheme="minorHAnsi" w:cstheme="minorHAnsi"/>
-              </w:rPr>
-              <w:t>1</w:t>
-            </w:r>
-            <w:r>
-              <w:rPr>
-                <w:rFonts w:asciiTheme="minorHAnsi" w:hAnsiTheme="minorHAnsi" w:cstheme="minorHAnsi"/>
-              </w:rPr>
-              <w:t>.json --data-</w:t>
-            </w:r>
-            <w:proofErr w:type="spellStart"/>
-            <w:r>
-              <w:rPr>
-                <w:rFonts w:asciiTheme="minorHAnsi" w:hAnsiTheme="minorHAnsi" w:cstheme="minorHAnsi"/>
-              </w:rPr>
-              <w:t>urlencode</w:t>
-            </w:r>
-            <w:proofErr w:type="spellEnd"/>
-            <w:r>
-              <w:rPr>
-                <w:rFonts w:asciiTheme="minorHAnsi" w:hAnsiTheme="minorHAnsi" w:cstheme="minorHAnsi"/>
-              </w:rPr>
-              <w:t xml:space="preserve"> metadataQuery@search_project</w:t>
-            </w:r>
-            <w:r>
-              <w:rPr>
-                <w:rFonts w:asciiTheme="minorHAnsi" w:hAnsiTheme="minorHAnsi" w:cstheme="minorHAnsi"/>
-              </w:rPr>
-              <w:t>_input2.json --data-</w:t>
-            </w:r>
-            <w:proofErr w:type="spellStart"/>
-            <w:r>
-              <w:rPr>
-                <w:rFonts w:asciiTheme="minorHAnsi" w:hAnsiTheme="minorHAnsi" w:cstheme="minorHAnsi"/>
-              </w:rPr>
-              <w:t>urlencode</w:t>
-            </w:r>
-            <w:proofErr w:type="spellEnd"/>
-            <w:r>
-              <w:rPr>
-                <w:rFonts w:asciiTheme="minorHAnsi" w:hAnsiTheme="minorHAnsi" w:cstheme="minorHAnsi"/>
-              </w:rPr>
-              <w:t xml:space="preserve"> </w:t>
-            </w:r>
-            <w:proofErr w:type="gramStart"/>
-            <w:r>
-              <w:rPr>
-                <w:rFonts w:asciiTheme="minorHAnsi" w:hAnsiTheme="minorHAnsi" w:cstheme="minorHAnsi"/>
-              </w:rPr>
-              <w:t>metadataQuery@search_</w:t>
-            </w:r>
-            <w:r>
-              <w:rPr>
-                <w:rFonts w:asciiTheme="minorHAnsi" w:hAnsiTheme="minorHAnsi" w:cstheme="minorHAnsi"/>
-              </w:rPr>
-              <w:t>project</w:t>
-            </w:r>
-            <w:r>
-              <w:rPr>
-                <w:rFonts w:asciiTheme="minorHAnsi" w:hAnsiTheme="minorHAnsi" w:cstheme="minorHAnsi"/>
-              </w:rPr>
-              <w:t>_input3.json</w:t>
-            </w:r>
-            <w:r>
-              <w:rPr>
-                <w:rFonts w:asciiTheme="minorHAnsi" w:hAnsiTheme="minorHAnsi" w:cstheme="minorHAnsi"/>
-              </w:rPr>
-              <w:t xml:space="preserve">  -</w:t>
-            </w:r>
             <w:proofErr w:type="gramEnd"/>
             <w:r>
               <w:rPr>
                 <w:rFonts w:asciiTheme="minorHAnsi" w:hAnsiTheme="minorHAnsi" w:cstheme="minorHAnsi"/>
               </w:rPr>
-              <w:t>H "Accept: application/</w:t>
+              <w:t xml:space="preserve">  -X POST https://fr-s-hpcdm-gp-d.ncifcrf.gov:7738/hpc-server/collection/query/compound  -H "Accept: application/</w:t>
             </w:r>
             <w:proofErr w:type="spellStart"/>
             <w:r>
@@ -12199,7 +12182,13 @@
     </w:p>
     <w:p>
       <w:r>
-        <w:t xml:space="preserve">Please edit criteria input files to suit your search criteria. You may limit your search criteria to one or more. All these criteria clauses are executed with AND operator. </w:t>
+        <w:t xml:space="preserve">Please edit criteria input files to suit your search criteria. You may limit your search criteria to one or more. All these criteria clauses are executed with </w:t>
+      </w:r>
+      <w:r>
+        <w:t xml:space="preserve">selected </w:t>
+      </w:r>
+      <w:r>
+        <w:t xml:space="preserve">operator. </w:t>
       </w:r>
     </w:p>
     <w:tbl>
@@ -12242,7 +12231,13 @@
               <w:rPr>
                 <w:rFonts w:asciiTheme="minorHAnsi" w:hAnsiTheme="minorHAnsi" w:cstheme="minorHAnsi"/>
               </w:rPr>
-              <w:t>Curl</w:t>
+              <w:t>c</w:t>
+            </w:r>
+            <w:r>
+              <w:rPr>
+                <w:rFonts w:asciiTheme="minorHAnsi" w:hAnsiTheme="minorHAnsi" w:cstheme="minorHAnsi"/>
+              </w:rPr>
+              <w:t>url</w:t>
             </w:r>
             <w:r>
               <w:rPr>
@@ -12254,7 +12249,13 @@
               <w:rPr>
                 <w:rFonts w:asciiTheme="minorHAnsi" w:hAnsiTheme="minorHAnsi" w:cstheme="minorHAnsi"/>
               </w:rPr>
-              <w:t xml:space="preserve"> -H “Content-Type: application/</w:t>
+              <w:t xml:space="preserve"> -H "</w:t>
+            </w:r>
+            <w:r>
+              <w:rPr>
+                <w:rFonts w:asciiTheme="minorHAnsi" w:hAnsiTheme="minorHAnsi" w:cstheme="minorHAnsi"/>
+              </w:rPr>
+              <w:t>Content-Type: application/</w:t>
             </w:r>
             <w:proofErr w:type="spellStart"/>
             <w:r>
@@ -12268,28 +12269,27 @@
               <w:rPr>
                 <w:rFonts w:asciiTheme="minorHAnsi" w:hAnsiTheme="minorHAnsi" w:cstheme="minorHAnsi"/>
               </w:rPr>
-              <w:t xml:space="preserve">” -X </w:t>
-            </w:r>
-            <w:r>
-              <w:rPr>
-                <w:rFonts w:asciiTheme="minorHAnsi" w:hAnsiTheme="minorHAnsi" w:cstheme="minorHAnsi"/>
-              </w:rPr>
-              <w:t>GET</w:t>
-            </w:r>
-            <w:r>
-              <w:rPr>
-                <w:rFonts w:asciiTheme="minorHAnsi" w:hAnsiTheme="minorHAnsi" w:cstheme="minorHAnsi"/>
-              </w:rPr>
-              <w:t xml:space="preserve"> &lt;</w:t>
+              <w:t>" -d @</w:t>
             </w:r>
             <w:proofErr w:type="spellStart"/>
+            <w:r>
+              <w:rPr>
+                <w:rFonts w:asciiTheme="minorHAnsi" w:hAnsiTheme="minorHAnsi" w:cstheme="minorHAnsi"/>
+              </w:rPr>
+              <w:t>search_project_compound_</w:t>
+            </w:r>
             <w:proofErr w:type="gramStart"/>
             <w:r>
               <w:rPr>
                 <w:rFonts w:asciiTheme="minorHAnsi" w:hAnsiTheme="minorHAnsi" w:cstheme="minorHAnsi"/>
-                <w:b/>
-              </w:rPr>
-              <w:t>server:port</w:t>
+              </w:rPr>
+              <w:t>criteria</w:t>
+            </w:r>
+            <w:r>
+              <w:rPr>
+                <w:rFonts w:asciiTheme="minorHAnsi" w:hAnsiTheme="minorHAnsi" w:cstheme="minorHAnsi"/>
+              </w:rPr>
+              <w:t>.json</w:t>
             </w:r>
             <w:proofErr w:type="spellEnd"/>
             <w:proofErr w:type="gramEnd"/>
@@ -12297,12 +12297,51 @@
               <w:rPr>
                 <w:rFonts w:asciiTheme="minorHAnsi" w:hAnsiTheme="minorHAnsi" w:cstheme="minorHAnsi"/>
               </w:rPr>
-              <w:t>&gt;/</w:t>
+              <w:t xml:space="preserve"> </w:t>
+            </w:r>
+            <w:r>
+              <w:rPr>
+                <w:rFonts w:asciiTheme="minorHAnsi" w:hAnsiTheme="minorHAnsi" w:cstheme="minorHAnsi"/>
+              </w:rPr>
+              <w:t xml:space="preserve"> </w:t>
+            </w:r>
+            <w:r>
+              <w:rPr>
+                <w:rFonts w:asciiTheme="minorHAnsi" w:hAnsiTheme="minorHAnsi" w:cstheme="minorHAnsi"/>
+              </w:rPr>
+              <w:t xml:space="preserve">-X </w:t>
+            </w:r>
+            <w:r>
+              <w:rPr>
+                <w:rFonts w:asciiTheme="minorHAnsi" w:hAnsiTheme="minorHAnsi" w:cstheme="minorHAnsi"/>
+              </w:rPr>
+              <w:t>POST</w:t>
+            </w:r>
+            <w:r>
+              <w:rPr>
+                <w:rFonts w:asciiTheme="minorHAnsi" w:hAnsiTheme="minorHAnsi" w:cstheme="minorHAnsi"/>
+              </w:rPr>
+              <w:t xml:space="preserve"> &lt;</w:t>
             </w:r>
             <w:proofErr w:type="spellStart"/>
             <w:r>
               <w:rPr>
                 <w:rFonts w:asciiTheme="minorHAnsi" w:hAnsiTheme="minorHAnsi" w:cstheme="minorHAnsi"/>
+                <w:b/>
+              </w:rPr>
+              <w:t>server:port</w:t>
+            </w:r>
+            <w:proofErr w:type="spellEnd"/>
+            <w:r>
+              <w:rPr>
+                <w:rFonts w:asciiTheme="minorHAnsi" w:hAnsiTheme="minorHAnsi" w:cstheme="minorHAnsi"/>
+              </w:rPr>
+              <w:t>/</w:t>
+            </w:r>
+            <w:proofErr w:type="spellStart"/>
+            <w:r>
+              <w:rPr>
+                <w:rFonts w:asciiTheme="minorHAnsi" w:hAnsiTheme="minorHAnsi" w:cstheme="minorHAnsi"/>
               </w:rPr>
               <w:t>hpc</w:t>
             </w:r>
@@ -12325,166 +12364,13 @@
               <w:rPr>
                 <w:rFonts w:asciiTheme="minorHAnsi" w:hAnsiTheme="minorHAnsi" w:cstheme="minorHAnsi"/>
               </w:rPr>
-              <w:t xml:space="preserve"> </w:t>
-            </w:r>
-            <w:r>
-              <w:rPr>
-                <w:rFonts w:asciiTheme="minorHAnsi" w:hAnsiTheme="minorHAnsi" w:cstheme="minorHAnsi"/>
-              </w:rPr>
-              <w:t>--data-</w:t>
-            </w:r>
-            <w:proofErr w:type="spellStart"/>
-            <w:r>
-              <w:rPr>
-                <w:rFonts w:asciiTheme="minorHAnsi" w:hAnsiTheme="minorHAnsi" w:cstheme="minorHAnsi"/>
-              </w:rPr>
-              <w:t>urlencode</w:t>
-            </w:r>
-            <w:proofErr w:type="spellEnd"/>
-            <w:r>
-              <w:rPr>
-                <w:rFonts w:asciiTheme="minorHAnsi" w:hAnsiTheme="minorHAnsi" w:cstheme="minorHAnsi"/>
-              </w:rPr>
-              <w:t xml:space="preserve"> </w:t>
-            </w:r>
-            <w:proofErr w:type="spellStart"/>
-            <w:r>
-              <w:rPr>
-                <w:rFonts w:asciiTheme="minorHAnsi" w:hAnsiTheme="minorHAnsi" w:cstheme="minorHAnsi"/>
-              </w:rPr>
-              <w:t>metadataQuery</w:t>
-            </w:r>
-            <w:proofErr w:type="spellEnd"/>
-            <w:r>
-              <w:rPr>
-                <w:rFonts w:asciiTheme="minorHAnsi" w:hAnsiTheme="minorHAnsi" w:cstheme="minorHAnsi"/>
-              </w:rPr>
-              <w:t>@</w:t>
-            </w:r>
-            <w:r>
-              <w:rPr>
-                <w:rFonts w:asciiTheme="minorHAnsi" w:hAnsiTheme="minorHAnsi" w:cstheme="minorHAnsi"/>
-              </w:rPr>
-              <w:t>&lt;</w:t>
-            </w:r>
-            <w:r>
-              <w:rPr>
-                <w:rFonts w:asciiTheme="minorHAnsi" w:hAnsiTheme="minorHAnsi" w:cstheme="minorHAnsi"/>
-                <w:b/>
-              </w:rPr>
-              <w:t>criteria1</w:t>
-            </w:r>
-            <w:r>
-              <w:rPr>
-                <w:rFonts w:asciiTheme="minorHAnsi" w:hAnsiTheme="minorHAnsi" w:cstheme="minorHAnsi"/>
-              </w:rPr>
-              <w:t>&gt;</w:t>
-            </w:r>
-            <w:r>
-              <w:rPr>
-                <w:rFonts w:asciiTheme="minorHAnsi" w:hAnsiTheme="minorHAnsi" w:cstheme="minorHAnsi"/>
-              </w:rPr>
-              <w:t xml:space="preserve"> --data-</w:t>
-            </w:r>
-            <w:proofErr w:type="spellStart"/>
-            <w:r>
-              <w:rPr>
-                <w:rFonts w:asciiTheme="minorHAnsi" w:hAnsiTheme="minorHAnsi" w:cstheme="minorHAnsi"/>
-              </w:rPr>
-              <w:t>urlencode</w:t>
-            </w:r>
-            <w:proofErr w:type="spellEnd"/>
-            <w:r>
-              <w:rPr>
-                <w:rFonts w:asciiTheme="minorHAnsi" w:hAnsiTheme="minorHAnsi" w:cstheme="minorHAnsi"/>
-              </w:rPr>
-              <w:t xml:space="preserve"> </w:t>
-            </w:r>
-            <w:proofErr w:type="spellStart"/>
-            <w:r>
-              <w:rPr>
-                <w:rFonts w:asciiTheme="minorHAnsi" w:hAnsiTheme="minorHAnsi" w:cstheme="minorHAnsi"/>
-              </w:rPr>
-              <w:t>metadataQuery</w:t>
-            </w:r>
-            <w:proofErr w:type="spellEnd"/>
-            <w:r>
-              <w:rPr>
-                <w:rFonts w:asciiTheme="minorHAnsi" w:hAnsiTheme="minorHAnsi" w:cstheme="minorHAnsi"/>
-              </w:rPr>
-              <w:t>@</w:t>
-            </w:r>
-            <w:r>
-              <w:rPr>
-                <w:rFonts w:asciiTheme="minorHAnsi" w:hAnsiTheme="minorHAnsi" w:cstheme="minorHAnsi"/>
-              </w:rPr>
-              <w:t>&lt;</w:t>
-            </w:r>
-            <w:r>
-              <w:rPr>
-                <w:rFonts w:asciiTheme="minorHAnsi" w:hAnsiTheme="minorHAnsi" w:cstheme="minorHAnsi"/>
-                <w:b/>
-              </w:rPr>
-              <w:t>criteria2</w:t>
-            </w:r>
-            <w:r>
-              <w:rPr>
-                <w:rFonts w:asciiTheme="minorHAnsi" w:hAnsiTheme="minorHAnsi" w:cstheme="minorHAnsi"/>
-              </w:rPr>
-              <w:t>&gt;</w:t>
-            </w:r>
-            <w:r>
-              <w:rPr>
-                <w:rFonts w:asciiTheme="minorHAnsi" w:hAnsiTheme="minorHAnsi" w:cstheme="minorHAnsi"/>
-              </w:rPr>
-              <w:t xml:space="preserve"> --data-</w:t>
-            </w:r>
-            <w:proofErr w:type="spellStart"/>
-            <w:r>
-              <w:rPr>
-                <w:rFonts w:asciiTheme="minorHAnsi" w:hAnsiTheme="minorHAnsi" w:cstheme="minorHAnsi"/>
-              </w:rPr>
-              <w:t>urlencode</w:t>
-            </w:r>
-            <w:proofErr w:type="spellEnd"/>
-            <w:r>
-              <w:rPr>
-                <w:rFonts w:asciiTheme="minorHAnsi" w:hAnsiTheme="minorHAnsi" w:cstheme="minorHAnsi"/>
-              </w:rPr>
-              <w:t xml:space="preserve"> </w:t>
-            </w:r>
-            <w:proofErr w:type="spellStart"/>
-            <w:r>
-              <w:rPr>
-                <w:rFonts w:asciiTheme="minorHAnsi" w:hAnsiTheme="minorHAnsi" w:cstheme="minorHAnsi"/>
-              </w:rPr>
-              <w:t>metadataQuery</w:t>
-            </w:r>
-            <w:proofErr w:type="spellEnd"/>
-            <w:r>
-              <w:rPr>
-                <w:rFonts w:asciiTheme="minorHAnsi" w:hAnsiTheme="minorHAnsi" w:cstheme="minorHAnsi"/>
-              </w:rPr>
-              <w:t>@</w:t>
-            </w:r>
-            <w:r>
-              <w:rPr>
-                <w:rFonts w:asciiTheme="minorHAnsi" w:hAnsiTheme="minorHAnsi" w:cstheme="minorHAnsi"/>
-              </w:rPr>
-              <w:t>&lt;</w:t>
-            </w:r>
-            <w:r>
-              <w:rPr>
-                <w:rFonts w:asciiTheme="minorHAnsi" w:hAnsiTheme="minorHAnsi" w:cstheme="minorHAnsi"/>
-                <w:b/>
-              </w:rPr>
-              <w:t>criteria3</w:t>
-            </w:r>
-            <w:r>
-              <w:rPr>
-                <w:rFonts w:asciiTheme="minorHAnsi" w:hAnsiTheme="minorHAnsi" w:cstheme="minorHAnsi"/>
-              </w:rPr>
-              <w:t>&gt;  -</w:t>
+              <w:t>/query/compound</w:t>
+            </w:r>
+            <w:r>
+              <w:rPr>
+                <w:rFonts w:asciiTheme="minorHAnsi" w:hAnsiTheme="minorHAnsi" w:cstheme="minorHAnsi"/>
+              </w:rPr>
+              <w:t xml:space="preserve">  -</w:t>
             </w:r>
             <w:r>
               <w:rPr>
@@ -12524,6 +12410,7 @@
           </w:p>
           <w:p>
             <w:pPr>
+              <w:ind w:left="0"/>
               <w:jc w:val="left"/>
               <w:rPr>
                 <w:rFonts w:asciiTheme="minorHAnsi" w:hAnsiTheme="minorHAnsi" w:cstheme="minorHAnsi"/>
@@ -12547,12 +12434,14 @@
           <w:p>
             <w:pPr>
               <w:jc w:val="left"/>
+              <w:rPr>
+                <w:rFonts w:asciiTheme="minorHAnsi" w:hAnsiTheme="minorHAnsi" w:cstheme="minorHAnsi"/>
+              </w:rPr>
             </w:pPr>
             <w:r>
               <w:rPr>
                 <w:rFonts w:asciiTheme="minorHAnsi" w:hAnsiTheme="minorHAnsi" w:cstheme="minorHAnsi"/>
               </w:rPr>
-              <w:lastRenderedPageBreak/>
               <w:t>curl -k -H "Content-Type: application/</w:t>
             </w:r>
             <w:proofErr w:type="spellStart"/>
@@ -12567,141 +12456,29 @@
               <w:rPr>
                 <w:rFonts w:asciiTheme="minorHAnsi" w:hAnsiTheme="minorHAnsi" w:cstheme="minorHAnsi"/>
               </w:rPr>
-              <w:t xml:space="preserve">" -X PUT </w:t>
-            </w:r>
-            <w:r>
-              <w:rPr>
-                <w:rFonts w:asciiTheme="minorHAnsi" w:hAnsiTheme="minorHAnsi" w:cstheme="minorHAnsi"/>
-              </w:rPr>
-              <w:t>https://fr-s-hpcdm-gp-d.ncifcrf.gov:7738/hpc-server/</w:t>
-            </w:r>
-            <w:r>
-              <w:rPr>
-                <w:rFonts w:asciiTheme="minorHAnsi" w:hAnsiTheme="minorHAnsi" w:cstheme="minorHAnsi"/>
-              </w:rPr>
-              <w:t>dataObject</w:t>
-            </w:r>
-            <w:r>
-              <w:rPr>
-                <w:rFonts w:asciiTheme="minorHAnsi" w:hAnsiTheme="minorHAnsi" w:cstheme="minorHAnsi"/>
-              </w:rPr>
-              <w:t xml:space="preserve"> </w:t>
-            </w:r>
-            <w:r>
-              <w:rPr>
-                <w:rFonts w:asciiTheme="minorHAnsi" w:hAnsiTheme="minorHAnsi" w:cstheme="minorHAnsi"/>
-              </w:rPr>
-              <w:t>--data-</w:t>
+              <w:t>" -d @</w:t>
             </w:r>
             <w:proofErr w:type="spellStart"/>
             <w:r>
               <w:rPr>
                 <w:rFonts w:asciiTheme="minorHAnsi" w:hAnsiTheme="minorHAnsi" w:cstheme="minorHAnsi"/>
               </w:rPr>
-              <w:t>urlencode</w:t>
+              <w:t>search_dataobject_compound_</w:t>
+            </w:r>
+            <w:proofErr w:type="gramStart"/>
+            <w:r>
+              <w:rPr>
+                <w:rFonts w:asciiTheme="minorHAnsi" w:hAnsiTheme="minorHAnsi" w:cstheme="minorHAnsi"/>
+              </w:rPr>
+              <w:t>criteria.json</w:t>
             </w:r>
             <w:proofErr w:type="spellEnd"/>
-            <w:r>
-              <w:rPr>
-                <w:rFonts w:asciiTheme="minorHAnsi" w:hAnsiTheme="minorHAnsi" w:cstheme="minorHAnsi"/>
-              </w:rPr>
-              <w:t xml:space="preserve"> metadataQuery@search_</w:t>
-            </w:r>
-            <w:r>
-              <w:rPr>
-                <w:rFonts w:asciiTheme="minorHAnsi" w:hAnsiTheme="minorHAnsi" w:cstheme="minorHAnsi"/>
-              </w:rPr>
-              <w:t>datafile</w:t>
-            </w:r>
-            <w:r>
-              <w:rPr>
-                <w:rFonts w:asciiTheme="minorHAnsi" w:hAnsiTheme="minorHAnsi" w:cstheme="minorHAnsi"/>
-              </w:rPr>
-              <w:t>_input</w:t>
-            </w:r>
-            <w:r>
-              <w:rPr>
-                <w:rFonts w:asciiTheme="minorHAnsi" w:hAnsiTheme="minorHAnsi" w:cstheme="minorHAnsi"/>
-              </w:rPr>
-              <w:t>1</w:t>
-            </w:r>
-            <w:r>
-              <w:rPr>
-                <w:rFonts w:asciiTheme="minorHAnsi" w:hAnsiTheme="minorHAnsi" w:cstheme="minorHAnsi"/>
-              </w:rPr>
-              <w:t>.json --data-</w:t>
-            </w:r>
-            <w:proofErr w:type="spellStart"/>
-            <w:r>
-              <w:rPr>
-                <w:rFonts w:asciiTheme="minorHAnsi" w:hAnsiTheme="minorHAnsi" w:cstheme="minorHAnsi"/>
-              </w:rPr>
-              <w:t>urlencode</w:t>
-            </w:r>
-            <w:proofErr w:type="spellEnd"/>
-            <w:r>
-              <w:rPr>
-                <w:rFonts w:asciiTheme="minorHAnsi" w:hAnsiTheme="minorHAnsi" w:cstheme="minorHAnsi"/>
-              </w:rPr>
-              <w:t xml:space="preserve"> metadataQuery@search_</w:t>
-            </w:r>
-            <w:r>
-              <w:rPr>
-                <w:rFonts w:asciiTheme="minorHAnsi" w:hAnsiTheme="minorHAnsi" w:cstheme="minorHAnsi"/>
-              </w:rPr>
-              <w:t>datafile2</w:t>
-            </w:r>
-            <w:r>
-              <w:rPr>
-                <w:rFonts w:asciiTheme="minorHAnsi" w:hAnsiTheme="minorHAnsi" w:cstheme="minorHAnsi"/>
-              </w:rPr>
-              <w:t>_input2.json --data-</w:t>
-            </w:r>
-            <w:proofErr w:type="spellStart"/>
-            <w:r>
-              <w:rPr>
-                <w:rFonts w:asciiTheme="minorHAnsi" w:hAnsiTheme="minorHAnsi" w:cstheme="minorHAnsi"/>
-              </w:rPr>
-              <w:t>urlencode</w:t>
-            </w:r>
-            <w:proofErr w:type="spellEnd"/>
-            <w:r>
-              <w:rPr>
-                <w:rFonts w:asciiTheme="minorHAnsi" w:hAnsiTheme="minorHAnsi" w:cstheme="minorHAnsi"/>
-              </w:rPr>
-              <w:t xml:space="preserve"> </w:t>
-            </w:r>
-            <w:proofErr w:type="gramStart"/>
-            <w:r>
-              <w:rPr>
-                <w:rFonts w:asciiTheme="minorHAnsi" w:hAnsiTheme="minorHAnsi" w:cstheme="minorHAnsi"/>
-              </w:rPr>
-              <w:t>metadataQuery@search_</w:t>
-            </w:r>
-            <w:r>
-              <w:rPr>
-                <w:rFonts w:asciiTheme="minorHAnsi" w:hAnsiTheme="minorHAnsi" w:cstheme="minorHAnsi"/>
-              </w:rPr>
-              <w:t>datafile3</w:t>
-            </w:r>
-            <w:r>
-              <w:rPr>
-                <w:rFonts w:asciiTheme="minorHAnsi" w:hAnsiTheme="minorHAnsi" w:cstheme="minorHAnsi"/>
-              </w:rPr>
-              <w:t>_input3.json</w:t>
-            </w:r>
-            <w:r>
-              <w:rPr>
-                <w:rFonts w:asciiTheme="minorHAnsi" w:hAnsiTheme="minorHAnsi" w:cstheme="minorHAnsi"/>
-              </w:rPr>
-              <w:t xml:space="preserve">  -</w:t>
-            </w:r>
             <w:proofErr w:type="gramEnd"/>
             <w:r>
               <w:rPr>
                 <w:rFonts w:asciiTheme="minorHAnsi" w:hAnsiTheme="minorHAnsi" w:cstheme="minorHAnsi"/>
               </w:rPr>
-              <w:t>H "Accept: application/</w:t>
+              <w:t xml:space="preserve">  -X POST https://f                              r-s-hpcdm-gp-d.ncifcrf.gov:7738/hpc-server/dataObject/query/compound  -H "Accept: application/</w:t>
             </w:r>
             <w:proofErr w:type="spellStart"/>
             <w:r>
@@ -12770,13 +12547,11 @@
       <w:r>
         <w:t xml:space="preserve">enter your destination </w:t>
       </w:r>
-      <w:proofErr w:type="spellStart"/>
-      <w:r>
-        <w:t>globus</w:t>
-      </w:r>
-      <w:proofErr w:type="spellEnd"/>
-      <w:r>
-        <w:t xml:space="preserve"> endpoint shared with “</w:t>
+      <w:r>
+        <w:t>G</w:t>
+      </w:r>
+      <w:r>
+        <w:t>lobus endpoint shared with “</w:t>
       </w:r>
       <w:proofErr w:type="spellStart"/>
       <w:r>
@@ -13611,7 +13386,7 @@
         <w:br w:type="page"/>
       </w:r>
       <w:bookmarkStart w:id="31" w:name="_Toc136837066"/>
-      <w:bookmarkStart w:id="32" w:name="_Toc465860979"/>
+      <w:bookmarkStart w:id="32" w:name="_Toc469479500"/>
       <w:bookmarkStart w:id="33" w:name="_Toc107027580"/>
       <w:bookmarkStart w:id="34" w:name="_Toc107027790"/>
       <w:r>
@@ -14809,7 +14584,7 @@
       <w:r>
         <w:br w:type="page"/>
       </w:r>
-      <w:bookmarkStart w:id="35" w:name="_Toc465860980"/>
+      <w:bookmarkStart w:id="35" w:name="_Toc469479501"/>
       <w:r>
         <w:lastRenderedPageBreak/>
         <w:t xml:space="preserve">APPENDIX </w:t>
@@ -14820,7 +14595,7 @@
       <w:r>
         <w:t>: REFERENCES</w:t>
       </w:r>
-      <w:bookmarkEnd w:id="3"/>
+      <w:bookmarkEnd w:id="4"/>
       <w:bookmarkEnd w:id="33"/>
       <w:bookmarkEnd w:id="34"/>
       <w:bookmarkEnd w:id="35"/>
@@ -15132,10 +14907,10 @@
       <w:bookmarkEnd w:id="38"/>
     </w:p>
     <w:sectPr>
-      <w:headerReference w:type="default" r:id="rId42"/>
-      <w:footerReference w:type="default" r:id="rId43"/>
-      <w:headerReference w:type="first" r:id="rId44"/>
-      <w:footerReference w:type="first" r:id="rId45"/>
+      <w:headerReference w:type="default" r:id="rId41"/>
+      <w:footerReference w:type="default" r:id="rId42"/>
+      <w:headerReference w:type="first" r:id="rId43"/>
+      <w:footerReference w:type="first" r:id="rId44"/>
       <w:pgSz w:w="12240" w:h="15840" w:code="1"/>
       <w:pgMar w:top="979" w:right="1440" w:bottom="648" w:left="1440" w:header="720" w:footer="720" w:gutter="432"/>
       <w:pgNumType w:start="2"/>
@@ -15623,7 +15398,7 @@
         <w:sz w:val="18"/>
         <w:szCs w:val="18"/>
       </w:rPr>
-      <w:t>3</w:t>
+      <w:t>21</w:t>
     </w:r>
     <w:r>
       <w:rPr>
@@ -16358,17 +16133,17 @@
         <v:path o:extrusionok="f" gradientshapeok="t" o:connecttype="rect"/>
         <o:lock v:ext="edit" aspectratio="t"/>
       </v:shapetype>
-      <v:shape id="_x0000_i1053" type="#_x0000_t75" style="width:3in;height:3in" o:bullet="t"/>
+      <v:shape id="_x0000_i1032" type="#_x0000_t75" style="width:3in;height:3in" o:bullet="t"/>
     </w:pict>
   </w:numPicBullet>
   <w:numPicBullet w:numPicBulletId="1">
     <w:pict>
-      <v:shape id="_x0000_i1054" type="#_x0000_t75" style="width:3in;height:3in" o:bullet="t"/>
+      <v:shape id="_x0000_i1033" type="#_x0000_t75" style="width:3in;height:3in" o:bullet="t"/>
     </w:pict>
   </w:numPicBullet>
   <w:numPicBullet w:numPicBulletId="2">
     <w:pict>
-      <v:shape id="_x0000_i1055" type="#_x0000_t75" style="width:3in;height:3in" o:bullet="t"/>
+      <v:shape id="_x0000_i1034" type="#_x0000_t75" style="width:3in;height:3in" o:bullet="t"/>
     </w:pict>
   </w:numPicBullet>
   <w:abstractNum w:abstractNumId="0" w15:restartNumberingAfterBreak="0">
@@ -17940,7 +17715,7 @@
     <w:lsdException w:name="Subtitle" w:qFormat="1"/>
     <w:lsdException w:name="Hyperlink" w:uiPriority="99"/>
     <w:lsdException w:name="Strong" w:qFormat="1"/>
-    <w:lsdException w:name="Emphasis" w:qFormat="1"/>
+    <w:lsdException w:name="Emphasis" w:uiPriority="20" w:qFormat="1"/>
     <w:lsdException w:name="HTML Variable" w:semiHidden="1" w:unhideWhenUsed="1"/>
     <w:lsdException w:name="Normal Table" w:semiHidden="1" w:unhideWhenUsed="1"/>
     <w:lsdException w:name="Outline List 3" w:semiHidden="1" w:unhideWhenUsed="1"/>
@@ -19400,6 +19175,22 @@
     <w:basedOn w:val="DefaultParagraphFont"/>
     <w:rsid w:val="00546C78"/>
   </w:style>
+  <w:style w:type="character" w:customStyle="1" w:styleId="st">
+    <w:name w:val="st"/>
+    <w:basedOn w:val="DefaultParagraphFont"/>
+    <w:rsid w:val="00A23EE0"/>
+  </w:style>
+  <w:style w:type="character" w:styleId="Emphasis">
+    <w:name w:val="Emphasis"/>
+    <w:basedOn w:val="DefaultParagraphFont"/>
+    <w:uiPriority w:val="20"/>
+    <w:qFormat/>
+    <w:rsid w:val="00A23EE0"/>
+    <w:rPr>
+      <w:i/>
+      <w:iCs/>
+    </w:rPr>
+  </w:style>
 </w:styles>
 </file>
 

</xml_diff>